<commit_message>
changed the database slightly, removed the need for postal_code and some other stuff
</commit_message>
<xml_diff>
--- a/doc/ThirdDraft.docx
+++ b/doc/ThirdDraft.docx
@@ -22,7 +22,6 @@
           <w:szCs w:val="20"/>
         </w:rPr>
       </w:pPr>
-      <w:proofErr w:type="spellStart"/>
       <w:r>
         <w:rPr>
           <w:rFonts w:ascii="Arial" w:eastAsia="Arial" w:hAnsi="Arial" w:cs="Arial"/>
@@ -31,7 +30,6 @@
         </w:rPr>
         <w:t>LawsForMe</w:t>
       </w:r>
-      <w:proofErr w:type="spellEnd"/>
     </w:p>
     <w:p>
       <w:pPr>
@@ -57,36 +55,8 @@
           <w:sz w:val="24"/>
           <w:szCs w:val="24"/>
         </w:rPr>
-        <w:t xml:space="preserve">Steven Landau, Tory Leo, </w:t>
-      </w:r>
-      <w:proofErr w:type="spellStart"/>
-      <w:r>
-        <w:rPr>
-          <w:rFonts w:ascii="Arial" w:eastAsia="Arial" w:hAnsi="Arial" w:cs="Arial"/>
-          <w:sz w:val="24"/>
-          <w:szCs w:val="24"/>
-        </w:rPr>
-        <w:t>Talha</w:t>
-      </w:r>
-      <w:proofErr w:type="spellEnd"/>
-      <w:r>
-        <w:rPr>
-          <w:rFonts w:ascii="Arial" w:eastAsia="Arial" w:hAnsi="Arial" w:cs="Arial"/>
-          <w:sz w:val="24"/>
-          <w:szCs w:val="24"/>
-        </w:rPr>
-        <w:t xml:space="preserve"> </w:t>
-      </w:r>
-      <w:proofErr w:type="spellStart"/>
-      <w:r>
-        <w:rPr>
-          <w:rFonts w:ascii="Arial" w:eastAsia="Arial" w:hAnsi="Arial" w:cs="Arial"/>
-          <w:sz w:val="24"/>
-          <w:szCs w:val="24"/>
-        </w:rPr>
-        <w:t>Azhar</w:t>
-      </w:r>
-      <w:proofErr w:type="spellEnd"/>
+        <w:t>Steven Landau, Tory Leo, Talha Azhar</w:t>
+      </w:r>
     </w:p>
     <w:p>
       <w:pPr>
@@ -182,7 +152,6 @@
           <w:szCs w:val="24"/>
         </w:rPr>
       </w:pPr>
-      <w:proofErr w:type="spellStart"/>
       <w:r>
         <w:rPr>
           <w:rFonts w:eastAsia="Gabriola"/>
@@ -191,7 +160,6 @@
         </w:rPr>
         <w:t>LawsForMe</w:t>
       </w:r>
-      <w:proofErr w:type="spellEnd"/>
       <w:r>
         <w:rPr>
           <w:rFonts w:eastAsia="Arial"/>
@@ -206,25 +174,7 @@
           <w:sz w:val="24"/>
           <w:szCs w:val="24"/>
         </w:rPr>
-        <w:t xml:space="preserve"> is a web application that will inform users (via email) of laws that exist and that are being passed/proposed that might aﬀect their interests. When someone registers an account on the </w:t>
-      </w:r>
-      <w:proofErr w:type="spellStart"/>
-      <w:r>
-        <w:rPr>
-          <w:rFonts w:eastAsia="Gabriola"/>
-          <w:sz w:val="24"/>
-          <w:szCs w:val="24"/>
-        </w:rPr>
-        <w:t>LawsForMe</w:t>
-      </w:r>
-      <w:proofErr w:type="spellEnd"/>
-      <w:r>
-        <w:rPr>
-          <w:rFonts w:eastAsia="Gabriola"/>
-          <w:sz w:val="24"/>
-          <w:szCs w:val="24"/>
-        </w:rPr>
-        <w:t xml:space="preserve"> website their address will be used to determine their state and county. The user is assumed to be in the United States. The user will then enter their interests which will result in Federal, State, and County laws being scanned for possible laws that aﬀect their interest (positively or negatively). There will also be a forum section of the website where users will be able to discuss the impacts of various laws on various hobbies.</w:t>
+        <w:t xml:space="preserve"> is a web application that will inform users (via email) of laws that exist and that are being passed/proposed that might aﬀect their interests. When someone registers an account on the LawsForMe website their address will be used to determine their state and county. The user is assumed to be in the United States. The user will then enter their interests which will result in Federal, State, and County laws being scanned for possible laws that aﬀect their interest (positively or negatively). There will also be a forum section of the website where users will be able to discuss the impacts of various laws on various hobbies.</w:t>
       </w:r>
     </w:p>
     <w:p>
@@ -341,69 +291,15 @@
           <w:sz w:val="24"/>
           <w:szCs w:val="24"/>
         </w:rPr>
-        <w:t xml:space="preserve">INSERT INTO "user"(username, </w:t>
-      </w:r>
-      <w:proofErr w:type="spellStart"/>
+        <w:t>INSERT INTO "user"(username, first_na</w:t>
+      </w:r>
       <w:r>
         <w:rPr>
           <w:rFonts w:eastAsia="Gabriola"/>
           <w:sz w:val="24"/>
           <w:szCs w:val="24"/>
         </w:rPr>
-        <w:t>first_na</w:t>
-      </w:r>
-      <w:r>
-        <w:rPr>
-          <w:rFonts w:eastAsia="Gabriola"/>
-          <w:sz w:val="24"/>
-          <w:szCs w:val="24"/>
-        </w:rPr>
-        <w:t>me</w:t>
-      </w:r>
-      <w:proofErr w:type="spellEnd"/>
-      <w:r>
-        <w:rPr>
-          <w:rFonts w:eastAsia="Gabriola"/>
-          <w:sz w:val="24"/>
-          <w:szCs w:val="24"/>
-        </w:rPr>
-        <w:t xml:space="preserve">, </w:t>
-      </w:r>
-      <w:proofErr w:type="spellStart"/>
-      <w:r>
-        <w:rPr>
-          <w:rFonts w:eastAsia="Gabriola"/>
-          <w:sz w:val="24"/>
-          <w:szCs w:val="24"/>
-        </w:rPr>
-        <w:t>last_name</w:t>
-      </w:r>
-      <w:proofErr w:type="spellEnd"/>
-      <w:r>
-        <w:rPr>
-          <w:rFonts w:eastAsia="Gabriola"/>
-          <w:sz w:val="24"/>
-          <w:szCs w:val="24"/>
-        </w:rPr>
-        <w:t xml:space="preserve">, password, </w:t>
-      </w:r>
-      <w:proofErr w:type="spellStart"/>
-      <w:r>
-        <w:rPr>
-          <w:rFonts w:eastAsia="Gabriola"/>
-          <w:sz w:val="24"/>
-          <w:szCs w:val="24"/>
-        </w:rPr>
-        <w:t>uuid</w:t>
-      </w:r>
-      <w:proofErr w:type="spellEnd"/>
-      <w:r>
-        <w:rPr>
-          <w:rFonts w:eastAsia="Gabriola"/>
-          <w:sz w:val="24"/>
-          <w:szCs w:val="24"/>
-        </w:rPr>
-        <w:t xml:space="preserve">) </w:t>
+        <w:t xml:space="preserve">me, last_name, password, uuid) </w:t>
       </w:r>
       <w:r>
         <w:rPr>
@@ -444,95 +340,23 @@
           <w:sz w:val="24"/>
           <w:szCs w:val="24"/>
         </w:rPr>
-        <w:t xml:space="preserve">INSERT INTO </w:t>
-      </w:r>
-      <w:proofErr w:type="gramStart"/>
+        <w:t>INSERT INTO address(street_1, street_2, city, s</w:t>
+      </w:r>
       <w:r>
         <w:rPr>
           <w:rFonts w:eastAsia="Gabriola"/>
           <w:sz w:val="24"/>
           <w:szCs w:val="24"/>
         </w:rPr>
-        <w:t>address(</w:t>
-      </w:r>
-      <w:proofErr w:type="gramEnd"/>
+        <w:t>tate, postal_code, belongs_to)</w:t>
+      </w:r>
       <w:r>
         <w:rPr>
           <w:rFonts w:eastAsia="Gabriola"/>
           <w:sz w:val="24"/>
           <w:szCs w:val="24"/>
         </w:rPr>
-        <w:t>street_1, street_2, city, s</w:t>
-      </w:r>
-      <w:r>
-        <w:rPr>
-          <w:rFonts w:eastAsia="Gabriola"/>
-          <w:sz w:val="24"/>
-          <w:szCs w:val="24"/>
-        </w:rPr>
-        <w:t xml:space="preserve">tate, </w:t>
-      </w:r>
-      <w:proofErr w:type="spellStart"/>
-      <w:r>
-        <w:rPr>
-          <w:rFonts w:eastAsia="Gabriola"/>
-          <w:sz w:val="24"/>
-          <w:szCs w:val="24"/>
-        </w:rPr>
-        <w:t>postal_code</w:t>
-      </w:r>
-      <w:proofErr w:type="spellEnd"/>
-      <w:r>
-        <w:rPr>
-          <w:rFonts w:eastAsia="Gabriola"/>
-          <w:sz w:val="24"/>
-          <w:szCs w:val="24"/>
-        </w:rPr>
-        <w:t xml:space="preserve">, </w:t>
-      </w:r>
-      <w:proofErr w:type="spellStart"/>
-      <w:r>
-        <w:rPr>
-          <w:rFonts w:eastAsia="Gabriola"/>
-          <w:sz w:val="24"/>
-          <w:szCs w:val="24"/>
-        </w:rPr>
-        <w:t>belongs_to</w:t>
-      </w:r>
-      <w:proofErr w:type="spellEnd"/>
-      <w:r>
-        <w:rPr>
-          <w:rFonts w:eastAsia="Gabriola"/>
-          <w:sz w:val="24"/>
-          <w:szCs w:val="24"/>
-        </w:rPr>
-        <w:t>)</w:t>
-      </w:r>
-      <w:r>
-        <w:rPr>
-          <w:rFonts w:eastAsia="Gabriola"/>
-          <w:sz w:val="24"/>
-          <w:szCs w:val="24"/>
-        </w:rPr>
-        <w:t xml:space="preserve"> VALUES (%s, %s, %s, %s, %s, (SELECT id FROM "user" WHERE </w:t>
-      </w:r>
-      <w:proofErr w:type="spellStart"/>
-      <w:r>
-        <w:rPr>
-          <w:rFonts w:eastAsia="Gabriola"/>
-          <w:sz w:val="24"/>
-          <w:szCs w:val="24"/>
-        </w:rPr>
-        <w:t>uuid</w:t>
-      </w:r>
-      <w:proofErr w:type="spellEnd"/>
-      <w:r>
-        <w:rPr>
-          <w:rFonts w:eastAsia="Gabriola"/>
-          <w:sz w:val="24"/>
-          <w:szCs w:val="24"/>
-        </w:rPr>
-        <w:t xml:space="preserve"> = %s))</w:t>
+        <w:t xml:space="preserve"> VALUES (%s, %s, %s, %s, %s, (SELECT id FROM "user" WHERE uuid = %s))</w:t>
       </w:r>
     </w:p>
     <w:p>
@@ -557,25 +381,7 @@
           <w:sz w:val="24"/>
           <w:szCs w:val="24"/>
         </w:rPr>
-        <w:t xml:space="preserve">The </w:t>
-      </w:r>
-      <w:proofErr w:type="spellStart"/>
-      <w:r>
-        <w:rPr>
-          <w:rFonts w:eastAsia="Gabriola"/>
-          <w:sz w:val="24"/>
-          <w:szCs w:val="24"/>
-        </w:rPr>
-        <w:t>IsUsernameTaken</w:t>
-      </w:r>
-      <w:proofErr w:type="spellEnd"/>
-      <w:r>
-        <w:rPr>
-          <w:rFonts w:eastAsia="Gabriola"/>
-          <w:sz w:val="24"/>
-          <w:szCs w:val="24"/>
-        </w:rPr>
-        <w:t xml:space="preserve"> query. This query allows the program to check whether or not a username is already registered in the database - </w:t>
+        <w:t xml:space="preserve">The IsUsernameTaken query. This query allows the program to check whether or not a username is already registered in the database - </w:t>
       </w:r>
       <w:r>
         <w:rPr>
@@ -608,25 +414,7 @@
           <w:sz w:val="24"/>
           <w:szCs w:val="24"/>
         </w:rPr>
-        <w:t xml:space="preserve">The </w:t>
-      </w:r>
-      <w:proofErr w:type="spellStart"/>
-      <w:r>
-        <w:rPr>
-          <w:rFonts w:eastAsia="Gabriola"/>
-          <w:sz w:val="24"/>
-          <w:szCs w:val="24"/>
-        </w:rPr>
-        <w:t>VerifyCredentials</w:t>
-      </w:r>
-      <w:proofErr w:type="spellEnd"/>
-      <w:r>
-        <w:rPr>
-          <w:rFonts w:eastAsia="Gabriola"/>
-          <w:sz w:val="24"/>
-          <w:szCs w:val="24"/>
-        </w:rPr>
-        <w:t xml:space="preserve"> query allows the program to determine if the credentials a user has entered are correct. - </w:t>
+        <w:t xml:space="preserve">The VerifyCredentials query allows the program to determine if the credentials a user has entered are correct. - </w:t>
       </w:r>
       <w:r>
         <w:rPr>
@@ -782,61 +570,7 @@
           <w:sz w:val="24"/>
           <w:szCs w:val="24"/>
         </w:rPr>
-        <w:t xml:space="preserve">Federal and </w:t>
-      </w:r>
-      <w:proofErr w:type="spellStart"/>
-      <w:r>
-        <w:rPr>
-          <w:rFonts w:eastAsia="Gabriola"/>
-          <w:sz w:val="24"/>
-          <w:szCs w:val="24"/>
-        </w:rPr>
-        <w:t>Statelaws</w:t>
-      </w:r>
-      <w:proofErr w:type="spellEnd"/>
-      <w:r>
-        <w:rPr>
-          <w:rFonts w:eastAsia="Gabriola"/>
-          <w:sz w:val="24"/>
-          <w:szCs w:val="24"/>
-        </w:rPr>
-        <w:t xml:space="preserve"> need to </w:t>
-      </w:r>
-      <w:proofErr w:type="gramStart"/>
-      <w:r>
-        <w:rPr>
-          <w:rFonts w:eastAsia="Gabriola"/>
-          <w:sz w:val="24"/>
-          <w:szCs w:val="24"/>
-        </w:rPr>
-        <w:t>parsed</w:t>
-      </w:r>
-      <w:proofErr w:type="gramEnd"/>
-      <w:r>
-        <w:rPr>
-          <w:rFonts w:eastAsia="Gabriola"/>
-          <w:sz w:val="24"/>
-          <w:szCs w:val="24"/>
-        </w:rPr>
-        <w:t xml:space="preserve"> in search of data relating to users </w:t>
-      </w:r>
-      <w:proofErr w:type="spellStart"/>
-      <w:r>
-        <w:rPr>
-          <w:rFonts w:eastAsia="Gabriola"/>
-          <w:sz w:val="24"/>
-          <w:szCs w:val="24"/>
-        </w:rPr>
-        <w:t>interersts</w:t>
-      </w:r>
-      <w:proofErr w:type="spellEnd"/>
-      <w:r>
-        <w:rPr>
-          <w:rFonts w:eastAsia="Gabriola"/>
-          <w:sz w:val="24"/>
-          <w:szCs w:val="24"/>
-        </w:rPr>
-        <w:t>.</w:t>
+        <w:t>Federal and Statelaws need to parsed in search of data relating to users interersts.</w:t>
       </w:r>
     </w:p>
     <w:p>
@@ -1007,25 +741,7 @@
           <w:sz w:val="24"/>
           <w:szCs w:val="24"/>
         </w:rPr>
-        <w:t xml:space="preserve">GitHub created for </w:t>
-      </w:r>
-      <w:proofErr w:type="spellStart"/>
-      <w:r>
-        <w:rPr>
-          <w:rFonts w:eastAsia="Gabriola"/>
-          <w:sz w:val="24"/>
-          <w:szCs w:val="24"/>
-        </w:rPr>
-        <w:t>LawsForMe</w:t>
-      </w:r>
-      <w:proofErr w:type="spellEnd"/>
-      <w:r>
-        <w:rPr>
-          <w:rFonts w:eastAsia="Gabriola"/>
-          <w:sz w:val="24"/>
-          <w:szCs w:val="24"/>
-        </w:rPr>
-        <w:t xml:space="preserve"> project</w:t>
+        <w:t>GitHub created for LawsForMe project</w:t>
       </w:r>
     </w:p>
     <w:p>
@@ -1050,25 +766,7 @@
           <w:sz w:val="24"/>
           <w:szCs w:val="24"/>
         </w:rPr>
-        <w:t xml:space="preserve">Database created on </w:t>
-      </w:r>
-      <w:proofErr w:type="spellStart"/>
-      <w:r>
-        <w:rPr>
-          <w:rFonts w:eastAsia="Gabriola"/>
-          <w:sz w:val="24"/>
-          <w:szCs w:val="24"/>
-        </w:rPr>
-        <w:t>Reddwarf</w:t>
-      </w:r>
-      <w:proofErr w:type="spellEnd"/>
-      <w:r>
-        <w:rPr>
-          <w:rFonts w:eastAsia="Gabriola"/>
-          <w:sz w:val="24"/>
-          <w:szCs w:val="24"/>
-        </w:rPr>
-        <w:t xml:space="preserve"> with </w:t>
+        <w:t xml:space="preserve">Database created on Reddwarf with </w:t>
       </w:r>
       <w:r>
         <w:rPr>
@@ -1101,18 +799,8 @@
           <w:sz w:val="24"/>
           <w:szCs w:val="24"/>
         </w:rPr>
-        <w:t xml:space="preserve">All team members have logged into </w:t>
-      </w:r>
-      <w:proofErr w:type="spellStart"/>
-      <w:r>
-        <w:rPr>
-          <w:rFonts w:eastAsia="Gabriola"/>
-          <w:sz w:val="24"/>
-          <w:szCs w:val="24"/>
-        </w:rPr>
-        <w:t>Reddwarf</w:t>
-      </w:r>
-      <w:proofErr w:type="spellEnd"/>
+        <w:t>All team members have logged into Reddwarf</w:t>
+      </w:r>
     </w:p>
     <w:p>
       <w:pPr>
@@ -1186,25 +874,7 @@
           <w:sz w:val="24"/>
           <w:szCs w:val="24"/>
         </w:rPr>
-        <w:t xml:space="preserve">HTML written for the main page. Starting writing </w:t>
-      </w:r>
-      <w:proofErr w:type="spellStart"/>
-      <w:r>
-        <w:rPr>
-          <w:rFonts w:eastAsia="Arial"/>
-          <w:sz w:val="24"/>
-          <w:szCs w:val="24"/>
-        </w:rPr>
-        <w:t>Javascript</w:t>
-      </w:r>
-      <w:proofErr w:type="spellEnd"/>
-      <w:r>
-        <w:rPr>
-          <w:rFonts w:eastAsia="Arial"/>
-          <w:sz w:val="24"/>
-          <w:szCs w:val="24"/>
-        </w:rPr>
-        <w:t xml:space="preserve"> for login</w:t>
+        <w:t>HTML written for the main page. Starting writing Javascript for login</w:t>
       </w:r>
     </w:p>
     <w:p>
@@ -1229,25 +899,7 @@
           <w:sz w:val="24"/>
           <w:szCs w:val="24"/>
         </w:rPr>
-        <w:t xml:space="preserve">HTML written for the account creation. Started writing </w:t>
-      </w:r>
-      <w:proofErr w:type="spellStart"/>
-      <w:r>
-        <w:rPr>
-          <w:rFonts w:eastAsia="Arial"/>
-          <w:sz w:val="24"/>
-          <w:szCs w:val="24"/>
-        </w:rPr>
-        <w:t>Javascript</w:t>
-      </w:r>
-      <w:proofErr w:type="spellEnd"/>
-      <w:r>
-        <w:rPr>
-          <w:rFonts w:eastAsia="Arial"/>
-          <w:sz w:val="24"/>
-          <w:szCs w:val="24"/>
-        </w:rPr>
-        <w:t xml:space="preserve"> for account creation</w:t>
+        <w:t>HTML written for the account creation. Started writing Javascript for account creation</w:t>
       </w:r>
     </w:p>
     <w:p>
@@ -1996,12 +1648,14 @@
       <w:r>
         <w:rPr>
           <w:noProof/>
+          <w:sz w:val="20"/>
+          <w:szCs w:val="20"/>
         </w:rPr>
         <w:drawing>
-          <wp:inline distT="0" distB="0" distL="0" distR="0" wp14:anchorId="456EF4BE" wp14:editId="4CAFF92F">
-            <wp:extent cx="4991100" cy="1504950"/>
+          <wp:inline distT="0" distB="0" distL="0" distR="0" wp14:anchorId="7F97D895" wp14:editId="4795DCC6">
+            <wp:extent cx="6400800" cy="1828800"/>
             <wp:effectExtent l="0" t="0" r="0" b="0"/>
-            <wp:docPr id="3" name="Picture 3" descr="C:\Users\slandau\AppData\Local\Microsoft\Windows\INetCache\Content.Word\sublime_text_2017-11-01_18-22-24.png"/>
+            <wp:docPr id="16" name="Picture 16" descr="../../../../Screen%20Shot%202017-11-02%20at%2011.04.14%20AM.png"/>
             <wp:cNvGraphicFramePr>
               <a:graphicFrameLocks xmlns:a="http://schemas.openxmlformats.org/drawingml/2006/main" noChangeAspect="1"/>
             </wp:cNvGraphicFramePr>
@@ -2009,7 +1663,7 @@
               <a:graphicData uri="http://schemas.openxmlformats.org/drawingml/2006/picture">
                 <pic:pic xmlns:pic="http://schemas.openxmlformats.org/drawingml/2006/picture">
                   <pic:nvPicPr>
-                    <pic:cNvPr id="0" name="Picture 6" descr="C:\Users\slandau\AppData\Local\Microsoft\Windows\INetCache\Content.Word\sublime_text_2017-11-01_18-22-24.png"/>
+                    <pic:cNvPr id="0" name="Picture 5" descr="../../../../Screen%20Shot%202017-11-02%20at%2011.04.14%20AM.png"/>
                     <pic:cNvPicPr>
                       <a:picLocks noChangeAspect="1" noChangeArrowheads="1"/>
                     </pic:cNvPicPr>
@@ -2030,7 +1684,7 @@
                   <pic:spPr bwMode="auto">
                     <a:xfrm>
                       <a:off x="0" y="0"/>
-                      <a:ext cx="4991100" cy="1504950"/>
+                      <a:ext cx="6400800" cy="1828800"/>
                     </a:xfrm>
                     <a:prstGeom prst="rect">
                       <a:avLst/>
@@ -2066,63 +1720,22 @@
           <w:sz w:val="24"/>
           <w:szCs w:val="24"/>
         </w:rPr>
-        <w:t xml:space="preserve">As shown above, the main way to access a row in the “user” table is via the id. There is but a single key used to access the row, however </w:t>
-      </w:r>
-      <w:proofErr w:type="spellStart"/>
-      <w:r>
-        <w:rPr>
-          <w:sz w:val="24"/>
-          <w:szCs w:val="24"/>
-        </w:rPr>
-        <w:t>uuid</w:t>
-      </w:r>
-      <w:proofErr w:type="spellEnd"/>
-      <w:r>
-        <w:rPr>
-          <w:sz w:val="24"/>
-          <w:szCs w:val="24"/>
-        </w:rPr>
-        <w:t xml:space="preserve"> can also uniquely identify a row. Despite this both id and </w:t>
-      </w:r>
-      <w:proofErr w:type="spellStart"/>
-      <w:r>
-        <w:rPr>
-          <w:sz w:val="24"/>
-          <w:szCs w:val="24"/>
-        </w:rPr>
-        <w:t>uuid</w:t>
-      </w:r>
-      <w:proofErr w:type="spellEnd"/>
-      <w:r>
-        <w:rPr>
-          <w:sz w:val="24"/>
-          <w:szCs w:val="24"/>
-        </w:rPr>
-        <w:t xml:space="preserve"> can be used (individually or together) to </w:t>
-      </w:r>
-      <w:r>
-        <w:rPr>
-          <w:sz w:val="24"/>
-          <w:szCs w:val="24"/>
-        </w:rPr>
-        <w:t xml:space="preserve">access/locate a row in the table. </w:t>
-      </w:r>
-      <w:r>
-        <w:rPr>
-          <w:sz w:val="24"/>
-          <w:szCs w:val="24"/>
-        </w:rPr>
-        <w:t xml:space="preserve">Nothing in this table implies anything except for the primary key and potentially the </w:t>
-      </w:r>
-      <w:proofErr w:type="spellStart"/>
-      <w:r>
-        <w:rPr>
-          <w:sz w:val="24"/>
-          <w:szCs w:val="24"/>
-        </w:rPr>
-        <w:t>uuid</w:t>
-      </w:r>
-      <w:proofErr w:type="spellEnd"/>
+        <w:t xml:space="preserve">As shown above, the main way to access a row in the “user” table is via the </w:t>
+      </w:r>
+      <w:r>
+        <w:rPr>
+          <w:sz w:val="24"/>
+          <w:szCs w:val="24"/>
+        </w:rPr>
+        <w:t xml:space="preserve">users </w:t>
+      </w:r>
+      <w:r>
+        <w:rPr>
+          <w:sz w:val="24"/>
+          <w:szCs w:val="24"/>
+        </w:rPr>
+        <w:t>id</w:t>
+      </w:r>
       <w:r>
         <w:rPr>
           <w:sz w:val="24"/>
@@ -2130,6 +1743,55 @@
         </w:rPr>
         <w:t>.</w:t>
       </w:r>
+      <w:r>
+        <w:rPr>
+          <w:sz w:val="24"/>
+          <w:szCs w:val="24"/>
+        </w:rPr>
+        <w:t xml:space="preserve"> All values in this table are atomic and no value infers anything else (aside from the </w:t>
+      </w:r>
+      <w:r>
+        <w:rPr>
+          <w:sz w:val="24"/>
+          <w:szCs w:val="24"/>
+        </w:rPr>
+        <w:t>id</w:t>
+      </w:r>
+      <w:r>
+        <w:rPr>
+          <w:sz w:val="24"/>
+          <w:szCs w:val="24"/>
+        </w:rPr>
+        <w:t xml:space="preserve"> </w:t>
+      </w:r>
+      <w:r>
+        <w:rPr>
+          <w:sz w:val="24"/>
+          <w:szCs w:val="24"/>
+        </w:rPr>
+        <w:t xml:space="preserve">and username </w:t>
+      </w:r>
+      <w:r>
+        <w:rPr>
+          <w:sz w:val="24"/>
+          <w:szCs w:val="24"/>
+        </w:rPr>
+        <w:t>granting identification to the row</w:t>
+      </w:r>
+      <w:r>
+        <w:rPr>
+          <w:sz w:val="24"/>
+          <w:szCs w:val="24"/>
+        </w:rPr>
+        <w:t>, however all attributes can be accessed from either key</w:t>
+      </w:r>
+      <w:r>
+        <w:rPr>
+          <w:sz w:val="24"/>
+          <w:szCs w:val="24"/>
+        </w:rPr>
+        <w:t>).</w:t>
+      </w:r>
     </w:p>
     <w:p>
       <w:pPr>
@@ -2153,10 +1815,10 @@
           <w:szCs w:val="24"/>
         </w:rPr>
         <w:drawing>
-          <wp:inline distT="0" distB="0" distL="0" distR="0" wp14:anchorId="15F769F3" wp14:editId="4FA85C01">
-            <wp:extent cx="4356100" cy="2222500"/>
-            <wp:effectExtent l="0" t="0" r="12700" b="12700"/>
-            <wp:docPr id="8" name="Picture 8" descr="../../../../Screen%20Shot%202017-11-02%20at%207.59.31%20AM.png"/>
+          <wp:inline distT="0" distB="0" distL="0" distR="0" wp14:anchorId="766728C9" wp14:editId="5017388A">
+            <wp:extent cx="4267200" cy="2159000"/>
+            <wp:effectExtent l="0" t="0" r="0" b="0"/>
+            <wp:docPr id="17" name="Picture 17" descr="../../../../Screen%20Shot%202017-11-02%20at%2011.05.04%20AM.png"/>
             <wp:cNvGraphicFramePr>
               <a:graphicFrameLocks xmlns:a="http://schemas.openxmlformats.org/drawingml/2006/main" noChangeAspect="1"/>
             </wp:cNvGraphicFramePr>
@@ -2164,7 +1826,7 @@
               <a:graphicData uri="http://schemas.openxmlformats.org/drawingml/2006/picture">
                 <pic:pic xmlns:pic="http://schemas.openxmlformats.org/drawingml/2006/picture">
                   <pic:nvPicPr>
-                    <pic:cNvPr id="0" name="Picture 1" descr="../../../../Screen%20Shot%202017-11-02%20at%207.59.31%20AM.png"/>
+                    <pic:cNvPr id="0" name="Picture 6" descr="../../../../Screen%20Shot%202017-11-02%20at%2011.05.04%20AM.png"/>
                     <pic:cNvPicPr>
                       <a:picLocks noChangeAspect="1" noChangeArrowheads="1"/>
                     </pic:cNvPicPr>
@@ -2185,7 +1847,7 @@
                   <pic:spPr bwMode="auto">
                     <a:xfrm>
                       <a:off x="0" y="0"/>
-                      <a:ext cx="4356100" cy="2222500"/>
+                      <a:ext cx="4267200" cy="2159000"/>
                     </a:xfrm>
                     <a:prstGeom prst="rect">
                       <a:avLst/>
@@ -2374,32 +2036,23 @@
           <w:sz w:val="24"/>
           <w:szCs w:val="24"/>
         </w:rPr>
+        <w:lastRenderedPageBreak/>
         <w:tab/>
-        <w:t xml:space="preserve">The discussion table is used to house data and organize a group of threads. Threads (coming up) have a reference to discussion that allows for </w:t>
-      </w:r>
-      <w:proofErr w:type="spellStart"/>
-      <w:r>
-        <w:rPr>
-          <w:sz w:val="24"/>
-          <w:szCs w:val="24"/>
-        </w:rPr>
-        <w:t>determing</w:t>
-      </w:r>
-      <w:proofErr w:type="spellEnd"/>
-      <w:r>
-        <w:rPr>
-          <w:sz w:val="24"/>
-          <w:szCs w:val="24"/>
-        </w:rPr>
-        <w:t xml:space="preserve"> what discussion a group of threads belong to. A </w:t>
-      </w:r>
-      <w:r>
-        <w:rPr>
-          <w:sz w:val="24"/>
-          <w:szCs w:val="24"/>
-        </w:rPr>
-        <w:lastRenderedPageBreak/>
-        <w:t xml:space="preserve">discussion itself has an id which is used to uniquely identify a row, along with the title of a discussion and the permission required to create a thread in that discussion. </w:t>
+        <w:t>The discussion table is used to house data and organize a group of threads. Threads (coming up) have a reference to di</w:t>
+      </w:r>
+      <w:r>
+        <w:rPr>
+          <w:sz w:val="24"/>
+          <w:szCs w:val="24"/>
+        </w:rPr>
+        <w:t>scussion that allows for determini</w:t>
+      </w:r>
+      <w:r>
+        <w:rPr>
+          <w:sz w:val="24"/>
+          <w:szCs w:val="24"/>
+        </w:rPr>
+        <w:t xml:space="preserve">ng what discussion a group of threads belong to. A discussion itself has an id which is used to uniquely identify a row, along with the title of a discussion and the permission required to create a thread in that discussion. </w:t>
       </w:r>
     </w:p>
     <w:p>
@@ -2485,23 +2138,7 @@
           <w:sz w:val="24"/>
           <w:szCs w:val="24"/>
         </w:rPr>
-        <w:t xml:space="preserve">An individual thread is part of a discussion and is used to house a discussion about a given topic. The id of the thread uniquely identifies it. A thread has a title as well as a </w:t>
-      </w:r>
-      <w:proofErr w:type="spellStart"/>
-      <w:r>
-        <w:rPr>
-          <w:sz w:val="24"/>
-          <w:szCs w:val="24"/>
-        </w:rPr>
-        <w:t>discussion_id</w:t>
-      </w:r>
-      <w:proofErr w:type="spellEnd"/>
-      <w:r>
-        <w:rPr>
-          <w:sz w:val="24"/>
-          <w:szCs w:val="24"/>
-        </w:rPr>
-        <w:t xml:space="preserve"> which is used to identify the discussion the thread belongs to. Threads also contain attributes that house the permission required to view and comment on them, as well as the text that the thread has been created with.</w:t>
+        <w:t>An individual thread is part of a discussion and is used to house a discussion about a given topic. The id of the thread uniquely identifies it. A thread has a title as well as a discussion_id which is used to identify the discussion the thread belongs to. Threads also contain attributes that house the permission required to view and comment on them, as well as the text that the thread has been created with.</w:t>
       </w:r>
     </w:p>
     <w:p>
@@ -2522,12 +2159,14 @@
       <w:r>
         <w:rPr>
           <w:noProof/>
+          <w:sz w:val="24"/>
+          <w:szCs w:val="24"/>
         </w:rPr>
         <w:drawing>
-          <wp:inline distT="0" distB="0" distL="0" distR="0" wp14:anchorId="6879D952" wp14:editId="259319AC">
-            <wp:extent cx="3514286" cy="1314286"/>
-            <wp:effectExtent l="0" t="0" r="0" b="635"/>
-            <wp:docPr id="7" name="Picture 7"/>
+          <wp:inline distT="0" distB="0" distL="0" distR="0" wp14:anchorId="40A3B21E" wp14:editId="05F34CB6">
+            <wp:extent cx="4432300" cy="1612900"/>
+            <wp:effectExtent l="0" t="0" r="12700" b="12700"/>
+            <wp:docPr id="18" name="Picture 18" descr="../../../../Screen%20Shot%202017-11-02%20at%2011.05.31%20AM.png"/>
             <wp:cNvGraphicFramePr>
               <a:graphicFrameLocks xmlns:a="http://schemas.openxmlformats.org/drawingml/2006/main" noChangeAspect="1"/>
             </wp:cNvGraphicFramePr>
@@ -2535,23 +2174,36 @@
               <a:graphicData uri="http://schemas.openxmlformats.org/drawingml/2006/picture">
                 <pic:pic xmlns:pic="http://schemas.openxmlformats.org/drawingml/2006/picture">
                   <pic:nvPicPr>
-                    <pic:cNvPr id="1" name=""/>
-                    <pic:cNvPicPr/>
+                    <pic:cNvPr id="0" name="Picture 7" descr="../../../../Screen%20Shot%202017-11-02%20at%2011.05.31%20AM.png"/>
+                    <pic:cNvPicPr>
+                      <a:picLocks noChangeAspect="1" noChangeArrowheads="1"/>
+                    </pic:cNvPicPr>
                   </pic:nvPicPr>
                   <pic:blipFill>
-                    <a:blip r:embed="rId11"/>
+                    <a:blip r:embed="rId11">
+                      <a:extLst>
+                        <a:ext uri="{28A0092B-C50C-407E-A947-70E740481C1C}">
+                          <a14:useLocalDpi xmlns:a14="http://schemas.microsoft.com/office/drawing/2010/main" val="0"/>
+                        </a:ext>
+                      </a:extLst>
+                    </a:blip>
+                    <a:srcRect/>
                     <a:stretch>
                       <a:fillRect/>
                     </a:stretch>
                   </pic:blipFill>
-                  <pic:spPr>
+                  <pic:spPr bwMode="auto">
                     <a:xfrm>
                       <a:off x="0" y="0"/>
-                      <a:ext cx="3514286" cy="1314286"/>
+                      <a:ext cx="4432300" cy="1612900"/>
                     </a:xfrm>
                     <a:prstGeom prst="rect">
                       <a:avLst/>
                     </a:prstGeom>
+                    <a:noFill/>
+                    <a:ln>
+                      <a:noFill/>
+                    </a:ln>
                   </pic:spPr>
                 </pic:pic>
               </a:graphicData>
@@ -2581,39 +2233,7 @@
           <w:szCs w:val="24"/>
         </w:rPr>
         <w:tab/>
-        <w:t xml:space="preserve">A thread can house numerous comments. Comments are created by “users”. Each comment is uniquely identified by </w:t>
-      </w:r>
-      <w:proofErr w:type="spellStart"/>
-      <w:r>
-        <w:rPr>
-          <w:sz w:val="24"/>
-          <w:szCs w:val="24"/>
-        </w:rPr>
-        <w:t>it’s</w:t>
-      </w:r>
-      <w:proofErr w:type="spellEnd"/>
-      <w:r>
-        <w:rPr>
-          <w:sz w:val="24"/>
-          <w:szCs w:val="24"/>
-        </w:rPr>
-        <w:t xml:space="preserve"> id. Each comment maintains a reference to the author that posted/created the comment as well as the content of the comment itself (words the user wrote). The </w:t>
-      </w:r>
-      <w:proofErr w:type="spellStart"/>
-      <w:r>
-        <w:rPr>
-          <w:sz w:val="24"/>
-          <w:szCs w:val="24"/>
-        </w:rPr>
-        <w:t>thread_id</w:t>
-      </w:r>
-      <w:proofErr w:type="spellEnd"/>
-      <w:r>
-        <w:rPr>
-          <w:sz w:val="24"/>
-          <w:szCs w:val="24"/>
-        </w:rPr>
-        <w:t xml:space="preserve"> is also referenced to identify the thread of which this comment belongs to.</w:t>
+        <w:t>A thread can house numerous comments. Comments are created by “users”. Each comment is uniquely identified by it’s id. Each comment maintains a reference to the author that posted/created the comment as well as the content of the comment itself (words the user wrote). The thread_id is also referenced to identify the thread of which this comment belongs to.</w:t>
       </w:r>
     </w:p>
     <w:p>
@@ -2699,39 +2319,7 @@
           <w:szCs w:val="24"/>
         </w:rPr>
         <w:tab/>
-        <w:t xml:space="preserve">The role table is used to identify the role of a user (normal or admin). Each row in the role table is uniquely identified by </w:t>
-      </w:r>
-      <w:proofErr w:type="spellStart"/>
-      <w:r>
-        <w:rPr>
-          <w:sz w:val="24"/>
-          <w:szCs w:val="24"/>
-        </w:rPr>
-        <w:t>it’s</w:t>
-      </w:r>
-      <w:proofErr w:type="spellEnd"/>
-      <w:r>
-        <w:rPr>
-          <w:sz w:val="24"/>
-          <w:szCs w:val="24"/>
-        </w:rPr>
-        <w:t xml:space="preserve"> id. The level integer corresponds with the id of the </w:t>
-      </w:r>
-      <w:proofErr w:type="spellStart"/>
-      <w:r>
-        <w:rPr>
-          <w:sz w:val="24"/>
-          <w:szCs w:val="24"/>
-        </w:rPr>
-        <w:t>role_permission</w:t>
-      </w:r>
-      <w:proofErr w:type="spellEnd"/>
-      <w:r>
-        <w:rPr>
-          <w:sz w:val="24"/>
-          <w:szCs w:val="24"/>
-        </w:rPr>
-        <w:t xml:space="preserve"> table which houses the permissions at which a given users role grants them. The role table has yet to be fully implemented with the “user” table.</w:t>
+        <w:t>The role table is used to identify the role of a user (normal or admin). Each row in the role table is uniquely identified by it’s id. The level integer corresponds with the id of the role_permission table which houses the permissions at which a given users role grants them. The role table has yet to be fully implemented with the “user” table.</w:t>
       </w:r>
     </w:p>
     <w:p>
@@ -2811,23 +2399,32 @@
           <w:szCs w:val="24"/>
         </w:rPr>
         <w:tab/>
-        <w:t xml:space="preserve">The </w:t>
-      </w:r>
-      <w:proofErr w:type="spellStart"/>
-      <w:r>
-        <w:rPr>
-          <w:sz w:val="24"/>
-          <w:szCs w:val="24"/>
-        </w:rPr>
-        <w:t>role_permission</w:t>
-      </w:r>
-      <w:proofErr w:type="spellEnd"/>
-      <w:r>
-        <w:rPr>
-          <w:sz w:val="24"/>
-          <w:szCs w:val="24"/>
-        </w:rPr>
-        <w:t xml:space="preserve"> table specifies permission levels for each role. The id of each row doubles as the unique and sole identifier of the table as well as the number indicating the overall level of the role. The other permission attributes contain information about what content the role is allowed access to.</w:t>
+        <w:t>The role_permission table specifies permission levels for each role. The id of each row doubles as the unique and sole identifier of the table as well as the number indicating the overall level of the role. The other permission attributes contain information about what content the role is allowed access to.</w:t>
+      </w:r>
+    </w:p>
+    <w:p>
+      <w:pPr>
+        <w:rPr>
+          <w:sz w:val="24"/>
+          <w:szCs w:val="24"/>
+        </w:rPr>
+      </w:pPr>
+    </w:p>
+    <w:p>
+      <w:pPr>
+        <w:rPr>
+          <w:sz w:val="24"/>
+          <w:szCs w:val="24"/>
+        </w:rPr>
+      </w:pPr>
+      <w:r>
+        <w:rPr>
+          <w:sz w:val="24"/>
+          <w:szCs w:val="24"/>
+        </w:rPr>
+        <w:lastRenderedPageBreak/>
+        <w:tab/>
+        <w:t xml:space="preserve">Since there are no transitive dependencies in any table of the database, the database is in 3NF. There are some tables that have two attributes which can identify a row however only one of them are needed to access a row, making the minimum candidate key either of the attributes (typically the id is chosen). </w:t>
       </w:r>
     </w:p>
     <w:p>
@@ -3042,23 +2639,16 @@
           <w:szCs w:val="24"/>
         </w:rPr>
       </w:pPr>
-      <w:r>
-        <w:rPr>
-          <w:sz w:val="24"/>
-          <w:szCs w:val="24"/>
-        </w:rPr>
-        <w:t>User became</w:t>
-      </w:r>
-    </w:p>
-    <w:p>
-      <w:pPr>
-        <w:rPr>
-          <w:sz w:val="24"/>
-          <w:szCs w:val="24"/>
-        </w:rPr>
-      </w:pPr>
       <w:bookmarkStart w:id="2" w:name="_GoBack"/>
       <w:bookmarkEnd w:id="2"/>
+    </w:p>
+    <w:p>
+      <w:pPr>
+        <w:rPr>
+          <w:sz w:val="24"/>
+          <w:szCs w:val="24"/>
+        </w:rPr>
+      </w:pPr>
     </w:p>
     <w:sectPr>
       <w:type w:val="continuous"/>
@@ -4027,7 +3617,7 @@
 </file>
 
 <file path=customXml/itemProps1.xml><?xml version="1.0" encoding="utf-8"?>
-<ds:datastoreItem xmlns:ds="http://schemas.openxmlformats.org/officeDocument/2006/customXml" ds:itemID="{C9DBFF80-213E-DB4E-8BDC-FA78E46D3F42}">
+<ds:datastoreItem xmlns:ds="http://schemas.openxmlformats.org/officeDocument/2006/customXml" ds:itemID="{833EBC78-2B1C-6A46-8BE8-6C6554EA79ED}">
   <ds:schemaRefs>
     <ds:schemaRef ds:uri="http://schemas.openxmlformats.org/officeDocument/2006/bibliography"/>
   </ds:schemaRefs>

</xml_diff>

<commit_message>
made changes to the third draft
</commit_message>
<xml_diff>
--- a/doc/ThirdDraft.docx
+++ b/doc/ThirdDraft.docx
@@ -1,6 +1,6 @@
 
 <file path=word/document.xml><?xml version="1.0" encoding="utf-8"?>
-<w:document xmlns:wpc="http://schemas.microsoft.com/office/word/2010/wordprocessingCanvas" xmlns:mo="http://schemas.microsoft.com/office/mac/office/2008/main" xmlns:mc="http://schemas.openxmlformats.org/markup-compatibility/2006" xmlns:mv="urn:schemas-microsoft-com:mac:vml" xmlns:o="urn:schemas-microsoft-com:office:office" xmlns:r="http://schemas.openxmlformats.org/officeDocument/2006/relationships" xmlns:m="http://schemas.openxmlformats.org/officeDocument/2006/math" xmlns:v="urn:schemas-microsoft-com:vml" xmlns:wp14="http://schemas.microsoft.com/office/word/2010/wordprocessingDrawing" xmlns:wp="http://schemas.openxmlformats.org/drawingml/2006/wordprocessingDrawing" xmlns:w10="urn:schemas-microsoft-com:office:word" xmlns:w="http://schemas.openxmlformats.org/wordprocessingml/2006/main" xmlns:w14="http://schemas.microsoft.com/office/word/2010/wordml" xmlns:w15="http://schemas.microsoft.com/office/word/2012/wordml" xmlns:wpg="http://schemas.microsoft.com/office/word/2010/wordprocessingGroup" xmlns:wpi="http://schemas.microsoft.com/office/word/2010/wordprocessingInk" xmlns:wne="http://schemas.microsoft.com/office/word/2006/wordml" xmlns:wps="http://schemas.microsoft.com/office/word/2010/wordprocessingShape" mc:Ignorable="w14 w15 wp14">
+<w:document xmlns:wpc="http://schemas.microsoft.com/office/word/2010/wordprocessingCanvas" xmlns:cx="http://schemas.microsoft.com/office/drawing/2014/chartex" xmlns:cx1="http://schemas.microsoft.com/office/drawing/2015/9/8/chartex" xmlns:cx2="http://schemas.microsoft.com/office/drawing/2015/10/21/chartex" xmlns:cx3="http://schemas.microsoft.com/office/drawing/2016/5/9/chartex" xmlns:cx4="http://schemas.microsoft.com/office/drawing/2016/5/10/chartex" xmlns:cx5="http://schemas.microsoft.com/office/drawing/2016/5/11/chartex" xmlns:cx6="http://schemas.microsoft.com/office/drawing/2016/5/12/chartex" xmlns:cx7="http://schemas.microsoft.com/office/drawing/2016/5/13/chartex" xmlns:cx8="http://schemas.microsoft.com/office/drawing/2016/5/14/chartex" xmlns:mc="http://schemas.openxmlformats.org/markup-compatibility/2006" xmlns:aink="http://schemas.microsoft.com/office/drawing/2016/ink" xmlns:am3d="http://schemas.microsoft.com/office/drawing/2017/model3d" xmlns:o="urn:schemas-microsoft-com:office:office" xmlns:r="http://schemas.openxmlformats.org/officeDocument/2006/relationships" xmlns:m="http://schemas.openxmlformats.org/officeDocument/2006/math" xmlns:v="urn:schemas-microsoft-com:vml" xmlns:wp14="http://schemas.microsoft.com/office/word/2010/wordprocessingDrawing" xmlns:wp="http://schemas.openxmlformats.org/drawingml/2006/wordprocessingDrawing" xmlns:w10="urn:schemas-microsoft-com:office:word" xmlns:w="http://schemas.openxmlformats.org/wordprocessingml/2006/main" xmlns:w14="http://schemas.microsoft.com/office/word/2010/wordml" xmlns:w15="http://schemas.microsoft.com/office/word/2012/wordml" xmlns:w16cid="http://schemas.microsoft.com/office/word/2016/wordml/cid" xmlns:w16se="http://schemas.microsoft.com/office/word/2015/wordml/symex" xmlns:wpg="http://schemas.microsoft.com/office/word/2010/wordprocessingGroup" xmlns:wpi="http://schemas.microsoft.com/office/word/2010/wordprocessingInk" xmlns:wne="http://schemas.microsoft.com/office/word/2006/wordml" xmlns:wps="http://schemas.microsoft.com/office/word/2010/wordprocessingShape" mc:Ignorable="w14 w15 w16se w16cid wp14">
   <w:body>
     <w:p>
       <w:pPr>
@@ -2424,7 +2424,51 @@
         </w:rPr>
         <w:lastRenderedPageBreak/>
         <w:tab/>
-        <w:t xml:space="preserve">Since there are no transitive dependencies in any table of the database, the database is in 3NF. There are some tables that have two attributes which can identify a row however only one of them are needed to access a row, making the minimum candidate key either of the attributes (typically the id is chosen). </w:t>
+        <w:t>Since there are no transitive dependencies</w:t>
+      </w:r>
+      <w:r>
+        <w:rPr>
+          <w:sz w:val="24"/>
+          <w:szCs w:val="24"/>
+        </w:rPr>
+        <w:t xml:space="preserve"> among keys</w:t>
+      </w:r>
+      <w:r>
+        <w:rPr>
+          <w:sz w:val="24"/>
+          <w:szCs w:val="24"/>
+        </w:rPr>
+        <w:t xml:space="preserve"> in any table of the dat</w:t>
+      </w:r>
+      <w:r>
+        <w:rPr>
+          <w:sz w:val="24"/>
+          <w:szCs w:val="24"/>
+        </w:rPr>
+        <w:t xml:space="preserve">abase, the database is in 3NF, and since there are no transitive dependencies among </w:t>
+      </w:r>
+      <w:r>
+        <w:rPr>
+          <w:sz w:val="24"/>
+          <w:szCs w:val="24"/>
+        </w:rPr>
+        <w:t xml:space="preserve">non-keys in the database, </w:t>
+      </w:r>
+      <w:r>
+        <w:rPr>
+          <w:sz w:val="24"/>
+          <w:szCs w:val="24"/>
+        </w:rPr>
+        <w:t>then it is in BCNF.</w:t>
+      </w:r>
+      <w:bookmarkStart w:id="2" w:name="_GoBack"/>
+      <w:bookmarkEnd w:id="2"/>
+      <w:r>
+        <w:rPr>
+          <w:sz w:val="24"/>
+          <w:szCs w:val="24"/>
+        </w:rPr>
+        <w:t xml:space="preserve"> There are some tables that have two attributes which can identify a row however only one of them are needed to access a row, making the minimum candidate key either of the attributes (typically the id is chosen). </w:t>
       </w:r>
     </w:p>
     <w:p>
@@ -2639,8 +2683,6 @@
           <w:szCs w:val="24"/>
         </w:rPr>
       </w:pPr>
-      <w:bookmarkStart w:id="2" w:name="_GoBack"/>
-      <w:bookmarkEnd w:id="2"/>
     </w:p>
     <w:p>
       <w:pPr>
@@ -2663,8 +2705,8 @@
 </file>
 
 <file path=word/numbering.xml><?xml version="1.0" encoding="utf-8"?>
-<w:numbering xmlns:wpc="http://schemas.microsoft.com/office/word/2010/wordprocessingCanvas" xmlns:mo="http://schemas.microsoft.com/office/mac/office/2008/main" xmlns:mc="http://schemas.openxmlformats.org/markup-compatibility/2006" xmlns:mv="urn:schemas-microsoft-com:mac:vml" xmlns:o="urn:schemas-microsoft-com:office:office" xmlns:r="http://schemas.openxmlformats.org/officeDocument/2006/relationships" xmlns:m="http://schemas.openxmlformats.org/officeDocument/2006/math" xmlns:v="urn:schemas-microsoft-com:vml" xmlns:wp14="http://schemas.microsoft.com/office/word/2010/wordprocessingDrawing" xmlns:wp="http://schemas.openxmlformats.org/drawingml/2006/wordprocessingDrawing" xmlns:w10="urn:schemas-microsoft-com:office:word" xmlns:w="http://schemas.openxmlformats.org/wordprocessingml/2006/main" xmlns:w14="http://schemas.microsoft.com/office/word/2010/wordml" xmlns:w15="http://schemas.microsoft.com/office/word/2012/wordml" xmlns:wpg="http://schemas.microsoft.com/office/word/2010/wordprocessingGroup" xmlns:wpi="http://schemas.microsoft.com/office/word/2010/wordprocessingInk" xmlns:wne="http://schemas.microsoft.com/office/word/2006/wordml" xmlns:wps="http://schemas.microsoft.com/office/word/2010/wordprocessingShape" mc:Ignorable="w14 w15 wp14">
-  <w:abstractNum w:abstractNumId="0">
+<w:numbering xmlns:wpc="http://schemas.microsoft.com/office/word/2010/wordprocessingCanvas" xmlns:cx="http://schemas.microsoft.com/office/drawing/2014/chartex" xmlns:cx1="http://schemas.microsoft.com/office/drawing/2015/9/8/chartex" xmlns:cx2="http://schemas.microsoft.com/office/drawing/2015/10/21/chartex" xmlns:cx3="http://schemas.microsoft.com/office/drawing/2016/5/9/chartex" xmlns:cx4="http://schemas.microsoft.com/office/drawing/2016/5/10/chartex" xmlns:cx5="http://schemas.microsoft.com/office/drawing/2016/5/11/chartex" xmlns:cx6="http://schemas.microsoft.com/office/drawing/2016/5/12/chartex" xmlns:cx7="http://schemas.microsoft.com/office/drawing/2016/5/13/chartex" xmlns:cx8="http://schemas.microsoft.com/office/drawing/2016/5/14/chartex" xmlns:mc="http://schemas.openxmlformats.org/markup-compatibility/2006" xmlns:aink="http://schemas.microsoft.com/office/drawing/2016/ink" xmlns:am3d="http://schemas.microsoft.com/office/drawing/2017/model3d" xmlns:o="urn:schemas-microsoft-com:office:office" xmlns:r="http://schemas.openxmlformats.org/officeDocument/2006/relationships" xmlns:m="http://schemas.openxmlformats.org/officeDocument/2006/math" xmlns:v="urn:schemas-microsoft-com:vml" xmlns:wp14="http://schemas.microsoft.com/office/word/2010/wordprocessingDrawing" xmlns:wp="http://schemas.openxmlformats.org/drawingml/2006/wordprocessingDrawing" xmlns:w10="urn:schemas-microsoft-com:office:word" xmlns:w="http://schemas.openxmlformats.org/wordprocessingml/2006/main" xmlns:w14="http://schemas.microsoft.com/office/word/2010/wordml" xmlns:w15="http://schemas.microsoft.com/office/word/2012/wordml" xmlns:w16cid="http://schemas.microsoft.com/office/word/2016/wordml/cid" xmlns:w16se="http://schemas.microsoft.com/office/word/2015/wordml/symex" xmlns:wpg="http://schemas.microsoft.com/office/word/2010/wordprocessingGroup" xmlns:wpi="http://schemas.microsoft.com/office/word/2010/wordprocessingInk" xmlns:wne="http://schemas.microsoft.com/office/word/2006/wordml" xmlns:wps="http://schemas.microsoft.com/office/word/2010/wordprocessingShape" mc:Ignorable="w14 w15 w16se w16cid wp14">
+  <w:abstractNum w:abstractNumId="0" w15:restartNumberingAfterBreak="0">
     <w:nsid w:val="000001EB"/>
     <w:multiLevelType w:val="hybridMultilevel"/>
     <w:tmpl w:val="C268BB2C"/>
@@ -2716,7 +2758,7 @@
       <w:lvlJc w:val="left"/>
     </w:lvl>
   </w:abstractNum>
-  <w:abstractNum w:abstractNumId="1">
+  <w:abstractNum w:abstractNumId="1" w15:restartNumberingAfterBreak="0">
     <w:nsid w:val="000026E9"/>
     <w:multiLevelType w:val="hybridMultilevel"/>
     <w:tmpl w:val="F61C2E6C"/>
@@ -2767,7 +2809,7 @@
       <w:lvlJc w:val="left"/>
     </w:lvl>
   </w:abstractNum>
-  <w:abstractNum w:abstractNumId="2">
+  <w:abstractNum w:abstractNumId="2" w15:restartNumberingAfterBreak="0">
     <w:nsid w:val="000041BB"/>
     <w:multiLevelType w:val="hybridMultilevel"/>
     <w:tmpl w:val="787EDA06"/>
@@ -2818,7 +2860,7 @@
       <w:lvlJc w:val="left"/>
     </w:lvl>
   </w:abstractNum>
-  <w:abstractNum w:abstractNumId="3">
+  <w:abstractNum w:abstractNumId="3" w15:restartNumberingAfterBreak="0">
     <w:nsid w:val="00005AF1"/>
     <w:multiLevelType w:val="hybridMultilevel"/>
     <w:tmpl w:val="4C38827C"/>
@@ -2885,7 +2927,7 @@
 </file>
 
 <file path=word/styles.xml><?xml version="1.0" encoding="utf-8"?>
-<w:styles xmlns:mc="http://schemas.openxmlformats.org/markup-compatibility/2006" xmlns:r="http://schemas.openxmlformats.org/officeDocument/2006/relationships" xmlns:w="http://schemas.openxmlformats.org/wordprocessingml/2006/main" xmlns:w14="http://schemas.microsoft.com/office/word/2010/wordml" xmlns:w15="http://schemas.microsoft.com/office/word/2012/wordml" mc:Ignorable="w14 w15">
+<w:styles xmlns:mc="http://schemas.openxmlformats.org/markup-compatibility/2006" xmlns:r="http://schemas.openxmlformats.org/officeDocument/2006/relationships" xmlns:w="http://schemas.openxmlformats.org/wordprocessingml/2006/main" xmlns:w14="http://schemas.microsoft.com/office/word/2010/wordml" xmlns:w15="http://schemas.microsoft.com/office/word/2012/wordml" xmlns:w16cid="http://schemas.microsoft.com/office/word/2016/wordml/cid" xmlns:w16se="http://schemas.microsoft.com/office/word/2015/wordml/symex" mc:Ignorable="w14 w15 w16se w16cid">
   <w:docDefaults>
     <w:rPrDefault>
       <w:rPr>
@@ -2897,7 +2939,7 @@
     </w:rPrDefault>
     <w:pPrDefault/>
   </w:docDefaults>
-  <w:latentStyles w:defLockedState="0" w:defUIPriority="99" w:defSemiHidden="0" w:defUnhideWhenUsed="0" w:defQFormat="0" w:count="382">
+  <w:latentStyles w:defLockedState="0" w:defUIPriority="99" w:defSemiHidden="0" w:defUnhideWhenUsed="0" w:defQFormat="0" w:count="375">
     <w:lsdException w:name="Normal" w:uiPriority="0" w:qFormat="1"/>
     <w:lsdException w:name="heading 1" w:uiPriority="9" w:qFormat="1"/>
     <w:lsdException w:name="heading 2" w:semiHidden="1" w:uiPriority="9" w:unhideWhenUsed="1" w:qFormat="1"/>
@@ -3617,7 +3659,7 @@
 </file>
 
 <file path=customXml/itemProps1.xml><?xml version="1.0" encoding="utf-8"?>
-<ds:datastoreItem xmlns:ds="http://schemas.openxmlformats.org/officeDocument/2006/customXml" ds:itemID="{833EBC78-2B1C-6A46-8BE8-6C6554EA79ED}">
+<ds:datastoreItem xmlns:ds="http://schemas.openxmlformats.org/officeDocument/2006/customXml" ds:itemID="{74B89B3B-3F20-408C-8D1D-F2682CBB3736}">
   <ds:schemaRefs>
     <ds:schemaRef ds:uri="http://schemas.openxmlformats.org/officeDocument/2006/bibliography"/>
   </ds:schemaRefs>

</xml_diff>

<commit_message>
Fixed error in app.py
</commit_message>
<xml_diff>
--- a/doc/ThirdDraft.docx
+++ b/doc/ThirdDraft.docx
@@ -1421,7 +1421,299 @@
           <w:sz w:val="24"/>
           <w:szCs w:val="24"/>
         </w:rPr>
-        <w:t>User enters Email/Password to login</w:t>
+        <w:t>Name: Login</w:t>
+      </w:r>
+    </w:p>
+    <w:p>
+      <w:pPr>
+        <w:tabs>
+          <w:tab w:val="left" w:pos="540"/>
+        </w:tabs>
+        <w:ind w:left="540"/>
+        <w:rPr>
+          <w:rFonts w:eastAsia="Gabriola"/>
+          <w:sz w:val="24"/>
+          <w:szCs w:val="24"/>
+        </w:rPr>
+      </w:pPr>
+      <w:r>
+        <w:rPr>
+          <w:rFonts w:eastAsia="Gabriola"/>
+          <w:sz w:val="24"/>
+          <w:szCs w:val="24"/>
+        </w:rPr>
+        <w:t>Actors: User</w:t>
+      </w:r>
+    </w:p>
+    <w:p>
+      <w:pPr>
+        <w:tabs>
+          <w:tab w:val="left" w:pos="540"/>
+        </w:tabs>
+        <w:ind w:left="540"/>
+        <w:rPr>
+          <w:rFonts w:eastAsia="Gabriola"/>
+          <w:sz w:val="24"/>
+          <w:szCs w:val="24"/>
+        </w:rPr>
+      </w:pPr>
+      <w:r>
+        <w:rPr>
+          <w:rFonts w:eastAsia="Gabriola"/>
+          <w:sz w:val="24"/>
+          <w:szCs w:val="24"/>
+        </w:rPr>
+        <w:t xml:space="preserve">Entry Conditions: </w:t>
+      </w:r>
+    </w:p>
+    <w:p>
+      <w:pPr>
+        <w:pStyle w:val="ListParagraph"/>
+        <w:numPr>
+          <w:ilvl w:val="0"/>
+          <w:numId w:val="5"/>
+        </w:numPr>
+        <w:tabs>
+          <w:tab w:val="left" w:pos="540"/>
+        </w:tabs>
+        <w:rPr>
+          <w:rFonts w:eastAsia="Arial"/>
+          <w:sz w:val="24"/>
+          <w:szCs w:val="24"/>
+        </w:rPr>
+      </w:pPr>
+      <w:r>
+        <w:rPr>
+          <w:rFonts w:eastAsia="Arial"/>
+          <w:sz w:val="24"/>
+          <w:szCs w:val="24"/>
+        </w:rPr>
+        <w:t>The User is on the Login page, which means they are not currently logged in</w:t>
+      </w:r>
+    </w:p>
+    <w:p>
+      <w:pPr>
+        <w:numPr>
+          <w:ilvl w:val="5"/>
+          <w:numId w:val="4"/>
+        </w:numPr>
+        <w:tabs>
+          <w:tab w:val="left" w:pos="540"/>
+        </w:tabs>
+        <w:ind w:left="540" w:hanging="212"/>
+        <w:rPr>
+          <w:rFonts w:eastAsia="Arial"/>
+          <w:sz w:val="24"/>
+          <w:szCs w:val="24"/>
+        </w:rPr>
+      </w:pPr>
+      <w:r>
+        <w:rPr>
+          <w:rFonts w:eastAsia="Gabriola"/>
+          <w:sz w:val="24"/>
+          <w:szCs w:val="24"/>
+        </w:rPr>
+        <w:t>Flow of Events:</w:t>
+      </w:r>
+    </w:p>
+    <w:p>
+      <w:pPr>
+        <w:numPr>
+          <w:ilvl w:val="7"/>
+          <w:numId w:val="4"/>
+        </w:numPr>
+        <w:tabs>
+          <w:tab w:val="left" w:pos="540"/>
+        </w:tabs>
+        <w:ind w:left="540" w:hanging="212"/>
+        <w:rPr>
+          <w:rFonts w:eastAsia="Arial"/>
+          <w:sz w:val="24"/>
+          <w:szCs w:val="24"/>
+        </w:rPr>
+      </w:pPr>
+      <w:r>
+        <w:rPr>
+          <w:rFonts w:eastAsia="Gabriola"/>
+          <w:sz w:val="24"/>
+          <w:szCs w:val="24"/>
+        </w:rPr>
+        <w:t xml:space="preserve">     1. User Enters Username into Username Textbox</w:t>
+      </w:r>
+    </w:p>
+    <w:p>
+      <w:pPr>
+        <w:numPr>
+          <w:ilvl w:val="8"/>
+          <w:numId w:val="4"/>
+        </w:numPr>
+        <w:tabs>
+          <w:tab w:val="left" w:pos="540"/>
+        </w:tabs>
+        <w:ind w:left="540" w:hanging="212"/>
+        <w:rPr>
+          <w:rFonts w:eastAsia="Arial"/>
+          <w:sz w:val="24"/>
+          <w:szCs w:val="24"/>
+        </w:rPr>
+      </w:pPr>
+      <w:r>
+        <w:rPr>
+          <w:rFonts w:eastAsia="Gabriola"/>
+          <w:sz w:val="24"/>
+          <w:szCs w:val="24"/>
+        </w:rPr>
+        <w:t xml:space="preserve">     2. User Enters Password into Password Textbox</w:t>
+      </w:r>
+    </w:p>
+    <w:p>
+      <w:pPr>
+        <w:numPr>
+          <w:ilvl w:val="8"/>
+          <w:numId w:val="4"/>
+        </w:numPr>
+        <w:tabs>
+          <w:tab w:val="left" w:pos="540"/>
+        </w:tabs>
+        <w:ind w:left="540" w:hanging="212"/>
+        <w:rPr>
+          <w:rFonts w:eastAsia="Arial"/>
+          <w:sz w:val="24"/>
+          <w:szCs w:val="24"/>
+        </w:rPr>
+      </w:pPr>
+      <w:r>
+        <w:rPr>
+          <w:rFonts w:eastAsia="Gabriola"/>
+          <w:sz w:val="24"/>
+          <w:szCs w:val="24"/>
+        </w:rPr>
+        <w:t xml:space="preserve">     3. User hits “submit” button and the inputted username and password are sent to server</w:t>
+      </w:r>
+    </w:p>
+    <w:p>
+      <w:pPr>
+        <w:numPr>
+          <w:ilvl w:val="8"/>
+          <w:numId w:val="4"/>
+        </w:numPr>
+        <w:tabs>
+          <w:tab w:val="left" w:pos="540"/>
+        </w:tabs>
+        <w:ind w:left="540" w:hanging="212"/>
+        <w:rPr>
+          <w:rFonts w:eastAsia="Arial"/>
+          <w:sz w:val="24"/>
+          <w:szCs w:val="24"/>
+        </w:rPr>
+      </w:pPr>
+      <w:r>
+        <w:rPr>
+          <w:rFonts w:eastAsia="Gabriola"/>
+          <w:sz w:val="24"/>
+          <w:szCs w:val="24"/>
+        </w:rPr>
+        <w:t xml:space="preserve">     4. Database is queried to identify if the username exists and if it does, if the password is the        inputted password</w:t>
+      </w:r>
+    </w:p>
+    <w:p>
+      <w:pPr>
+        <w:numPr>
+          <w:ilvl w:val="8"/>
+          <w:numId w:val="4"/>
+        </w:numPr>
+        <w:tabs>
+          <w:tab w:val="left" w:pos="540"/>
+        </w:tabs>
+        <w:ind w:left="540" w:hanging="212"/>
+        <w:rPr>
+          <w:rFonts w:eastAsia="Arial"/>
+          <w:sz w:val="24"/>
+          <w:szCs w:val="24"/>
+        </w:rPr>
+      </w:pPr>
+      <w:r>
+        <w:rPr>
+          <w:rFonts w:eastAsia="Gabriola"/>
+          <w:sz w:val="24"/>
+          <w:szCs w:val="24"/>
+        </w:rPr>
+        <w:t xml:space="preserve">     5. User is redirected to an “Interest page”</w:t>
+      </w:r>
+    </w:p>
+    <w:p>
+      <w:pPr>
+        <w:numPr>
+          <w:ilvl w:val="8"/>
+          <w:numId w:val="4"/>
+        </w:numPr>
+        <w:tabs>
+          <w:tab w:val="left" w:pos="540"/>
+        </w:tabs>
+        <w:ind w:left="540" w:hanging="212"/>
+        <w:rPr>
+          <w:rFonts w:eastAsia="Arial"/>
+          <w:sz w:val="24"/>
+          <w:szCs w:val="24"/>
+        </w:rPr>
+      </w:pPr>
+      <w:r>
+        <w:rPr>
+          <w:rFonts w:eastAsia="Arial"/>
+          <w:sz w:val="24"/>
+          <w:szCs w:val="24"/>
+        </w:rPr>
+        <w:t>Alternate Flows:</w:t>
+      </w:r>
+    </w:p>
+    <w:p>
+      <w:pPr>
+        <w:numPr>
+          <w:ilvl w:val="8"/>
+          <w:numId w:val="4"/>
+        </w:numPr>
+        <w:tabs>
+          <w:tab w:val="left" w:pos="540"/>
+        </w:tabs>
+        <w:ind w:left="540" w:hanging="212"/>
+        <w:rPr>
+          <w:rFonts w:eastAsia="Arial"/>
+          <w:sz w:val="24"/>
+          <w:szCs w:val="24"/>
+        </w:rPr>
+      </w:pPr>
+      <w:r>
+        <w:rPr>
+          <w:rFonts w:eastAsia="Arial"/>
+          <w:sz w:val="24"/>
+          <w:szCs w:val="24"/>
+        </w:rPr>
+        <w:t xml:space="preserve">     1. If Username or Password do match up with a user in the database, an error is displayed on the screen, notifying them that either the Username or Password is invalid</w:t>
+      </w:r>
+    </w:p>
+    <w:p>
+      <w:pPr>
+        <w:numPr>
+          <w:ilvl w:val="8"/>
+          <w:numId w:val="4"/>
+        </w:numPr>
+        <w:tabs>
+          <w:tab w:val="left" w:pos="540"/>
+        </w:tabs>
+        <w:ind w:left="540" w:hanging="212"/>
+        <w:rPr>
+          <w:rFonts w:eastAsia="Arial"/>
+          <w:sz w:val="24"/>
+          <w:szCs w:val="24"/>
+        </w:rPr>
+      </w:pPr>
+      <w:r>
+        <w:rPr>
+          <w:rFonts w:eastAsia="Arial"/>
+          <w:sz w:val="24"/>
+          <w:szCs w:val="24"/>
+        </w:rPr>
+        <w:t xml:space="preserve">     2. If the User forgets to enter a Username or Password, an error is shown, notifying them that they must enter a username and password</w:t>
       </w:r>
     </w:p>
     <w:p>
@@ -1442,11 +1734,296 @@
       </w:pPr>
       <w:r>
         <w:rPr>
-          <w:rFonts w:eastAsia="Gabriola"/>
-          <w:sz w:val="24"/>
-          <w:szCs w:val="24"/>
-        </w:rPr>
-        <w:t>User enters invalid Email/Password and notification is brought to login page with a warning, notifying them that it is invalid</w:t>
+          <w:rFonts w:eastAsia="Arial"/>
+          <w:sz w:val="24"/>
+          <w:szCs w:val="24"/>
+        </w:rPr>
+        <w:t>Name: Account Creation</w:t>
+      </w:r>
+    </w:p>
+    <w:p>
+      <w:pPr>
+        <w:tabs>
+          <w:tab w:val="left" w:pos="540"/>
+        </w:tabs>
+        <w:ind w:left="540"/>
+        <w:rPr>
+          <w:rFonts w:eastAsia="Arial"/>
+          <w:sz w:val="24"/>
+          <w:szCs w:val="24"/>
+        </w:rPr>
+      </w:pPr>
+      <w:r>
+        <w:rPr>
+          <w:rFonts w:eastAsia="Arial"/>
+          <w:sz w:val="24"/>
+          <w:szCs w:val="24"/>
+        </w:rPr>
+        <w:t>Actors: User</w:t>
+      </w:r>
+    </w:p>
+    <w:p>
+      <w:pPr>
+        <w:tabs>
+          <w:tab w:val="left" w:pos="540"/>
+        </w:tabs>
+        <w:ind w:left="540"/>
+        <w:rPr>
+          <w:rFonts w:eastAsia="Arial"/>
+          <w:sz w:val="24"/>
+          <w:szCs w:val="24"/>
+        </w:rPr>
+      </w:pPr>
+      <w:r>
+        <w:rPr>
+          <w:rFonts w:eastAsia="Arial"/>
+          <w:sz w:val="24"/>
+          <w:szCs w:val="24"/>
+        </w:rPr>
+        <w:t xml:space="preserve">Entry Conditions: </w:t>
+      </w:r>
+    </w:p>
+    <w:p>
+      <w:pPr>
+        <w:pStyle w:val="ListParagraph"/>
+        <w:numPr>
+          <w:ilvl w:val="0"/>
+          <w:numId w:val="6"/>
+        </w:numPr>
+        <w:tabs>
+          <w:tab w:val="left" w:pos="540"/>
+        </w:tabs>
+        <w:rPr>
+          <w:rFonts w:eastAsia="Arial"/>
+          <w:sz w:val="24"/>
+          <w:szCs w:val="24"/>
+        </w:rPr>
+      </w:pPr>
+      <w:r>
+        <w:rPr>
+          <w:rFonts w:eastAsia="Arial"/>
+          <w:sz w:val="24"/>
+          <w:szCs w:val="24"/>
+        </w:rPr>
+        <w:t>User is on the Account Creation page and doesn’t have a pre-existing account</w:t>
+      </w:r>
+    </w:p>
+    <w:p>
+      <w:pPr>
+        <w:tabs>
+          <w:tab w:val="left" w:pos="540"/>
+        </w:tabs>
+        <w:ind w:left="540"/>
+        <w:rPr>
+          <w:rFonts w:eastAsia="Arial"/>
+          <w:sz w:val="24"/>
+          <w:szCs w:val="24"/>
+        </w:rPr>
+      </w:pPr>
+      <w:r>
+        <w:rPr>
+          <w:rFonts w:eastAsia="Arial"/>
+          <w:sz w:val="24"/>
+          <w:szCs w:val="24"/>
+        </w:rPr>
+        <w:t>Flow of Events:</w:t>
+      </w:r>
+    </w:p>
+    <w:p>
+      <w:pPr>
+        <w:pStyle w:val="ListParagraph"/>
+        <w:numPr>
+          <w:ilvl w:val="0"/>
+          <w:numId w:val="7"/>
+        </w:numPr>
+        <w:tabs>
+          <w:tab w:val="left" w:pos="540"/>
+        </w:tabs>
+        <w:rPr>
+          <w:rFonts w:eastAsia="Arial"/>
+          <w:sz w:val="24"/>
+          <w:szCs w:val="24"/>
+        </w:rPr>
+      </w:pPr>
+      <w:r>
+        <w:rPr>
+          <w:rFonts w:eastAsia="Arial"/>
+          <w:sz w:val="24"/>
+          <w:szCs w:val="24"/>
+        </w:rPr>
+        <w:t>User fills in the fields that are listed as “required” and (possibly) unrequired fields</w:t>
+      </w:r>
+    </w:p>
+    <w:p>
+      <w:pPr>
+        <w:pStyle w:val="ListParagraph"/>
+        <w:numPr>
+          <w:ilvl w:val="0"/>
+          <w:numId w:val="7"/>
+        </w:numPr>
+        <w:tabs>
+          <w:tab w:val="left" w:pos="540"/>
+        </w:tabs>
+        <w:rPr>
+          <w:rFonts w:eastAsia="Arial"/>
+          <w:sz w:val="24"/>
+          <w:szCs w:val="24"/>
+        </w:rPr>
+      </w:pPr>
+      <w:r>
+        <w:rPr>
+          <w:rFonts w:eastAsia="Arial"/>
+          <w:sz w:val="24"/>
+          <w:szCs w:val="24"/>
+        </w:rPr>
+        <w:t>User hits “submit”</w:t>
+      </w:r>
+    </w:p>
+    <w:p>
+      <w:pPr>
+        <w:pStyle w:val="ListParagraph"/>
+        <w:numPr>
+          <w:ilvl w:val="0"/>
+          <w:numId w:val="7"/>
+        </w:numPr>
+        <w:tabs>
+          <w:tab w:val="left" w:pos="540"/>
+        </w:tabs>
+        <w:rPr>
+          <w:rFonts w:eastAsia="Arial"/>
+          <w:sz w:val="24"/>
+          <w:szCs w:val="24"/>
+        </w:rPr>
+      </w:pPr>
+      <w:r>
+        <w:rPr>
+          <w:rFonts w:eastAsia="Arial"/>
+          <w:sz w:val="24"/>
+          <w:szCs w:val="24"/>
+        </w:rPr>
+        <w:t>Database is queried to identify that the fields entered that are to become primary keys are unique</w:t>
+      </w:r>
+    </w:p>
+    <w:p>
+      <w:pPr>
+        <w:pStyle w:val="ListParagraph"/>
+        <w:numPr>
+          <w:ilvl w:val="0"/>
+          <w:numId w:val="7"/>
+        </w:numPr>
+        <w:tabs>
+          <w:tab w:val="left" w:pos="540"/>
+        </w:tabs>
+        <w:rPr>
+          <w:rFonts w:eastAsia="Arial"/>
+          <w:sz w:val="24"/>
+          <w:szCs w:val="24"/>
+        </w:rPr>
+      </w:pPr>
+      <w:r>
+        <w:rPr>
+          <w:rFonts w:eastAsia="Arial"/>
+          <w:sz w:val="24"/>
+          <w:szCs w:val="24"/>
+        </w:rPr>
+        <w:t>User is redirected to an “Interest Page”</w:t>
+      </w:r>
+    </w:p>
+    <w:p>
+      <w:pPr>
+        <w:tabs>
+          <w:tab w:val="left" w:pos="540"/>
+        </w:tabs>
+        <w:rPr>
+          <w:rFonts w:eastAsia="Arial"/>
+          <w:sz w:val="24"/>
+          <w:szCs w:val="24"/>
+        </w:rPr>
+      </w:pPr>
+      <w:r>
+        <w:rPr>
+          <w:rFonts w:eastAsia="Arial"/>
+          <w:sz w:val="24"/>
+          <w:szCs w:val="24"/>
+        </w:rPr>
+        <w:tab/>
+        <w:t>Alternate Flows:</w:t>
+      </w:r>
+    </w:p>
+    <w:p>
+      <w:pPr>
+        <w:pStyle w:val="ListParagraph"/>
+        <w:numPr>
+          <w:ilvl w:val="0"/>
+          <w:numId w:val="8"/>
+        </w:numPr>
+        <w:tabs>
+          <w:tab w:val="left" w:pos="540"/>
+        </w:tabs>
+        <w:rPr>
+          <w:rFonts w:eastAsia="Arial"/>
+          <w:sz w:val="24"/>
+          <w:szCs w:val="24"/>
+        </w:rPr>
+      </w:pPr>
+      <w:r>
+        <w:rPr>
+          <w:rFonts w:eastAsia="Arial"/>
+          <w:sz w:val="24"/>
+          <w:szCs w:val="24"/>
+        </w:rPr>
+        <w:t>User lists information in a primary key field, with information that is already in the database and gets a response saying that information for that field is already taken</w:t>
+      </w:r>
+    </w:p>
+    <w:p>
+      <w:pPr>
+        <w:pStyle w:val="ListParagraph"/>
+        <w:numPr>
+          <w:ilvl w:val="0"/>
+          <w:numId w:val="8"/>
+        </w:numPr>
+        <w:tabs>
+          <w:tab w:val="left" w:pos="540"/>
+        </w:tabs>
+        <w:rPr>
+          <w:rFonts w:eastAsia="Arial"/>
+          <w:sz w:val="24"/>
+          <w:szCs w:val="24"/>
+        </w:rPr>
+      </w:pPr>
+      <w:r>
+        <w:rPr>
+          <w:rFonts w:eastAsia="Arial"/>
+          <w:sz w:val="24"/>
+          <w:szCs w:val="24"/>
+        </w:rPr>
+        <w:lastRenderedPageBreak/>
+        <w:t>User doesn’t fill out all “required” information fields and gets a response saying that they must enter information in that field</w:t>
+      </w:r>
+    </w:p>
+    <w:p>
+      <w:pPr>
+        <w:pStyle w:val="ListParagraph"/>
+        <w:numPr>
+          <w:ilvl w:val="0"/>
+          <w:numId w:val="8"/>
+        </w:numPr>
+        <w:tabs>
+          <w:tab w:val="left" w:pos="540"/>
+        </w:tabs>
+        <w:rPr>
+          <w:rFonts w:eastAsia="Arial"/>
+          <w:sz w:val="24"/>
+          <w:szCs w:val="24"/>
+        </w:rPr>
+      </w:pPr>
+      <w:r>
+        <w:rPr>
+          <w:rFonts w:eastAsia="Arial"/>
+          <w:sz w:val="24"/>
+          <w:szCs w:val="24"/>
+        </w:rPr>
+        <w:t>User enters incorrect information into a field and gets a response telling them they entered invalid data in that field</w:t>
       </w:r>
     </w:p>
     <w:p>
@@ -1467,20 +2044,320 @@
       </w:pPr>
       <w:r>
         <w:rPr>
-          <w:rFonts w:eastAsia="Gabriola"/>
-          <w:sz w:val="24"/>
-          <w:szCs w:val="24"/>
-        </w:rPr>
-        <w:t>To create an account, the user enters Email, Password, Address</w:t>
-      </w:r>
-      <w:r>
-        <w:rPr>
-          <w:rFonts w:eastAsia="Arial"/>
-          <w:sz w:val="24"/>
-          <w:szCs w:val="24"/>
-        </w:rPr>
-        <w:t>, if the credentials fail, user will be notified that the credentials are invalid and prompted to enter them again</w:t>
-      </w:r>
+          <w:rFonts w:eastAsia="Arial"/>
+          <w:sz w:val="24"/>
+          <w:szCs w:val="24"/>
+        </w:rPr>
+        <w:t>Name: Interest Page</w:t>
+      </w:r>
+    </w:p>
+    <w:p>
+      <w:pPr>
+        <w:numPr>
+          <w:ilvl w:val="2"/>
+          <w:numId w:val="4"/>
+        </w:numPr>
+        <w:tabs>
+          <w:tab w:val="left" w:pos="540"/>
+        </w:tabs>
+        <w:ind w:left="540" w:hanging="212"/>
+        <w:rPr>
+          <w:rFonts w:eastAsia="Arial"/>
+          <w:sz w:val="24"/>
+          <w:szCs w:val="24"/>
+        </w:rPr>
+      </w:pPr>
+      <w:r>
+        <w:rPr>
+          <w:rFonts w:eastAsia="Arial"/>
+          <w:sz w:val="24"/>
+          <w:szCs w:val="24"/>
+        </w:rPr>
+        <w:t>Actors: User</w:t>
+      </w:r>
+    </w:p>
+    <w:p>
+      <w:pPr>
+        <w:numPr>
+          <w:ilvl w:val="2"/>
+          <w:numId w:val="4"/>
+        </w:numPr>
+        <w:tabs>
+          <w:tab w:val="left" w:pos="540"/>
+        </w:tabs>
+        <w:ind w:left="540" w:hanging="212"/>
+        <w:rPr>
+          <w:rFonts w:eastAsia="Arial"/>
+          <w:sz w:val="24"/>
+          <w:szCs w:val="24"/>
+        </w:rPr>
+      </w:pPr>
+      <w:r>
+        <w:rPr>
+          <w:rFonts w:eastAsia="Arial"/>
+          <w:sz w:val="24"/>
+          <w:szCs w:val="24"/>
+        </w:rPr>
+        <w:t>Entry Conditions:</w:t>
+      </w:r>
+    </w:p>
+    <w:p>
+      <w:pPr>
+        <w:numPr>
+          <w:ilvl w:val="3"/>
+          <w:numId w:val="4"/>
+        </w:numPr>
+        <w:tabs>
+          <w:tab w:val="left" w:pos="540"/>
+        </w:tabs>
+        <w:ind w:left="540" w:hanging="212"/>
+        <w:rPr>
+          <w:rFonts w:eastAsia="Arial"/>
+          <w:sz w:val="24"/>
+          <w:szCs w:val="24"/>
+        </w:rPr>
+      </w:pPr>
+      <w:r>
+        <w:rPr>
+          <w:rFonts w:eastAsia="Arial"/>
+          <w:sz w:val="24"/>
+          <w:szCs w:val="24"/>
+        </w:rPr>
+        <w:t xml:space="preserve">     1.  User is logged in and hasn’t added any interests to their interest list</w:t>
+      </w:r>
+    </w:p>
+    <w:p>
+      <w:pPr>
+        <w:numPr>
+          <w:ilvl w:val="3"/>
+          <w:numId w:val="4"/>
+        </w:numPr>
+        <w:tabs>
+          <w:tab w:val="left" w:pos="540"/>
+        </w:tabs>
+        <w:ind w:left="540" w:hanging="212"/>
+        <w:rPr>
+          <w:rFonts w:eastAsia="Arial"/>
+          <w:sz w:val="24"/>
+          <w:szCs w:val="24"/>
+        </w:rPr>
+      </w:pPr>
+      <w:r>
+        <w:rPr>
+          <w:rFonts w:eastAsia="Arial"/>
+          <w:sz w:val="24"/>
+          <w:szCs w:val="24"/>
+        </w:rPr>
+        <w:t>Flow of Events:</w:t>
+      </w:r>
+    </w:p>
+    <w:p>
+      <w:pPr>
+        <w:numPr>
+          <w:ilvl w:val="3"/>
+          <w:numId w:val="4"/>
+        </w:numPr>
+        <w:tabs>
+          <w:tab w:val="left" w:pos="540"/>
+        </w:tabs>
+        <w:ind w:left="540" w:hanging="212"/>
+        <w:rPr>
+          <w:rFonts w:eastAsia="Arial"/>
+          <w:sz w:val="24"/>
+          <w:szCs w:val="24"/>
+        </w:rPr>
+      </w:pPr>
+      <w:r>
+        <w:rPr>
+          <w:rFonts w:eastAsia="Arial"/>
+          <w:sz w:val="24"/>
+          <w:szCs w:val="24"/>
+        </w:rPr>
+        <w:t xml:space="preserve">     1.  User is presented a list of interests</w:t>
+      </w:r>
+    </w:p>
+    <w:p>
+      <w:pPr>
+        <w:numPr>
+          <w:ilvl w:val="4"/>
+          <w:numId w:val="4"/>
+        </w:numPr>
+        <w:tabs>
+          <w:tab w:val="left" w:pos="540"/>
+        </w:tabs>
+        <w:ind w:left="540" w:hanging="212"/>
+        <w:rPr>
+          <w:rFonts w:eastAsia="Arial"/>
+          <w:sz w:val="24"/>
+          <w:szCs w:val="24"/>
+        </w:rPr>
+      </w:pPr>
+      <w:r>
+        <w:rPr>
+          <w:rFonts w:eastAsia="Arial"/>
+          <w:sz w:val="24"/>
+          <w:szCs w:val="24"/>
+        </w:rPr>
+        <w:t xml:space="preserve">     2.  User can select interests from the list by clicking on them, which adds them to their interest list</w:t>
+      </w:r>
+    </w:p>
+    <w:p>
+      <w:pPr>
+        <w:numPr>
+          <w:ilvl w:val="4"/>
+          <w:numId w:val="4"/>
+        </w:numPr>
+        <w:tabs>
+          <w:tab w:val="left" w:pos="540"/>
+        </w:tabs>
+        <w:ind w:left="540" w:hanging="212"/>
+        <w:rPr>
+          <w:rFonts w:eastAsia="Arial"/>
+          <w:sz w:val="24"/>
+          <w:szCs w:val="24"/>
+        </w:rPr>
+      </w:pPr>
+      <w:r>
+        <w:rPr>
+          <w:rFonts w:eastAsia="Arial"/>
+          <w:sz w:val="24"/>
+          <w:szCs w:val="24"/>
+        </w:rPr>
+        <w:t xml:space="preserve">     3.  User hits “submit” and is then presented with a list of laws that might affect them</w:t>
+      </w:r>
+    </w:p>
+    <w:p>
+      <w:pPr>
+        <w:numPr>
+          <w:ilvl w:val="4"/>
+          <w:numId w:val="4"/>
+        </w:numPr>
+        <w:tabs>
+          <w:tab w:val="left" w:pos="540"/>
+        </w:tabs>
+        <w:ind w:left="540" w:hanging="212"/>
+        <w:rPr>
+          <w:rFonts w:eastAsia="Arial"/>
+          <w:sz w:val="24"/>
+          <w:szCs w:val="24"/>
+        </w:rPr>
+      </w:pPr>
+      <w:r>
+        <w:rPr>
+          <w:rFonts w:eastAsia="Arial"/>
+          <w:sz w:val="24"/>
+          <w:szCs w:val="24"/>
+        </w:rPr>
+        <w:t>Alternate Flows:</w:t>
+      </w:r>
+    </w:p>
+    <w:p>
+      <w:pPr>
+        <w:numPr>
+          <w:ilvl w:val="4"/>
+          <w:numId w:val="4"/>
+        </w:numPr>
+        <w:tabs>
+          <w:tab w:val="left" w:pos="540"/>
+        </w:tabs>
+        <w:ind w:left="540" w:hanging="212"/>
+        <w:rPr>
+          <w:rFonts w:eastAsia="Arial"/>
+          <w:sz w:val="24"/>
+          <w:szCs w:val="24"/>
+        </w:rPr>
+      </w:pPr>
+      <w:r>
+        <w:rPr>
+          <w:rFonts w:eastAsia="Arial"/>
+          <w:sz w:val="24"/>
+          <w:szCs w:val="24"/>
+        </w:rPr>
+        <w:t xml:space="preserve">     1.  The User has not selected any interests and is presented with an error telling them to select some interests</w:t>
+      </w:r>
+    </w:p>
+    <w:p>
+      <w:pPr>
+        <w:tabs>
+          <w:tab w:val="left" w:pos="540"/>
+        </w:tabs>
+        <w:rPr>
+          <w:rFonts w:eastAsia="Arial"/>
+          <w:sz w:val="24"/>
+          <w:szCs w:val="24"/>
+        </w:rPr>
+      </w:pPr>
+      <w:r>
+        <w:rPr>
+          <w:rFonts w:eastAsia="Arial"/>
+          <w:sz w:val="24"/>
+          <w:szCs w:val="24"/>
+        </w:rPr>
+        <w:tab/>
+        <w:t xml:space="preserve">     2.  </w:t>
+      </w:r>
+      <w:r>
+        <w:rPr>
+          <w:rFonts w:eastAsia="Arial"/>
+          <w:sz w:val="24"/>
+          <w:szCs w:val="24"/>
+        </w:rPr>
+        <w:t>User clicks an icon that brings them to the Account Information page</w:t>
+      </w:r>
+    </w:p>
+    <w:p>
+      <w:pPr>
+        <w:pStyle w:val="ListParagraph"/>
+        <w:numPr>
+          <w:ilvl w:val="0"/>
+          <w:numId w:val="11"/>
+        </w:numPr>
+        <w:tabs>
+          <w:tab w:val="left" w:pos="540"/>
+        </w:tabs>
+        <w:rPr>
+          <w:rFonts w:eastAsia="Arial"/>
+          <w:sz w:val="24"/>
+          <w:szCs w:val="24"/>
+        </w:rPr>
+      </w:pPr>
+      <w:r>
+        <w:rPr>
+          <w:rFonts w:eastAsia="Arial"/>
+          <w:sz w:val="24"/>
+          <w:szCs w:val="24"/>
+        </w:rPr>
+        <w:tab/>
+        <w:t xml:space="preserve">     3.  </w:t>
+      </w:r>
+      <w:r>
+        <w:rPr>
+          <w:rFonts w:eastAsia="Arial"/>
+          <w:sz w:val="24"/>
+          <w:szCs w:val="24"/>
+        </w:rPr>
+        <w:t>User clicks the “Logout”</w:t>
+      </w:r>
+      <w:r>
+        <w:rPr>
+          <w:rFonts w:eastAsia="Arial"/>
+          <w:sz w:val="24"/>
+          <w:szCs w:val="24"/>
+        </w:rPr>
+        <w:t xml:space="preserve"> and is brought to the Login page</w:t>
+      </w:r>
+    </w:p>
+    <w:p>
+      <w:pPr>
+        <w:tabs>
+          <w:tab w:val="left" w:pos="540"/>
+        </w:tabs>
+        <w:rPr>
+          <w:rFonts w:eastAsia="Arial"/>
+          <w:sz w:val="24"/>
+          <w:szCs w:val="24"/>
+        </w:rPr>
+      </w:pPr>
     </w:p>
     <w:p>
       <w:pPr>
@@ -1504,15 +2381,241 @@
           <w:sz w:val="24"/>
           <w:szCs w:val="24"/>
         </w:rPr>
-        <w:t>Once the user logs in, they can select what interests,</w:t>
-      </w:r>
-      <w:r>
-        <w:rPr>
-          <w:rFonts w:eastAsia="Arial"/>
-          <w:sz w:val="24"/>
-          <w:szCs w:val="24"/>
-        </w:rPr>
-        <w:t xml:space="preserve"> out of a list, by clicking on the elements of the list</w:t>
+        <w:t>Name: Law Information</w:t>
+      </w:r>
+    </w:p>
+    <w:p>
+      <w:pPr>
+        <w:tabs>
+          <w:tab w:val="left" w:pos="540"/>
+        </w:tabs>
+        <w:ind w:left="540"/>
+        <w:rPr>
+          <w:rFonts w:eastAsia="Arial"/>
+          <w:sz w:val="24"/>
+          <w:szCs w:val="24"/>
+        </w:rPr>
+      </w:pPr>
+      <w:r>
+        <w:rPr>
+          <w:rFonts w:eastAsia="Arial"/>
+          <w:sz w:val="24"/>
+          <w:szCs w:val="24"/>
+        </w:rPr>
+        <w:t>Actors: User</w:t>
+      </w:r>
+    </w:p>
+    <w:p>
+      <w:pPr>
+        <w:tabs>
+          <w:tab w:val="left" w:pos="540"/>
+        </w:tabs>
+        <w:ind w:left="540"/>
+        <w:rPr>
+          <w:rFonts w:eastAsia="Arial"/>
+          <w:sz w:val="24"/>
+          <w:szCs w:val="24"/>
+        </w:rPr>
+      </w:pPr>
+      <w:r>
+        <w:rPr>
+          <w:rFonts w:eastAsia="Arial"/>
+          <w:sz w:val="24"/>
+          <w:szCs w:val="24"/>
+        </w:rPr>
+        <w:t>Entry Conditions:</w:t>
+      </w:r>
+    </w:p>
+    <w:p>
+      <w:pPr>
+        <w:pStyle w:val="ListParagraph"/>
+        <w:numPr>
+          <w:ilvl w:val="0"/>
+          <w:numId w:val="9"/>
+        </w:numPr>
+        <w:tabs>
+          <w:tab w:val="left" w:pos="540"/>
+        </w:tabs>
+        <w:rPr>
+          <w:rFonts w:eastAsia="Arial"/>
+          <w:sz w:val="24"/>
+          <w:szCs w:val="24"/>
+        </w:rPr>
+      </w:pPr>
+      <w:r>
+        <w:rPr>
+          <w:rFonts w:eastAsia="Arial"/>
+          <w:sz w:val="24"/>
+          <w:szCs w:val="24"/>
+        </w:rPr>
+        <w:t>User has selected interests from the list of interests and is now displayed Laws related to those interests</w:t>
+      </w:r>
+    </w:p>
+    <w:p>
+      <w:pPr>
+        <w:tabs>
+          <w:tab w:val="left" w:pos="540"/>
+        </w:tabs>
+        <w:rPr>
+          <w:rFonts w:eastAsia="Arial"/>
+          <w:sz w:val="24"/>
+          <w:szCs w:val="24"/>
+        </w:rPr>
+      </w:pPr>
+      <w:r>
+        <w:rPr>
+          <w:rFonts w:eastAsia="Arial"/>
+          <w:sz w:val="24"/>
+          <w:szCs w:val="24"/>
+        </w:rPr>
+        <w:tab/>
+        <w:t xml:space="preserve">Flow Events: </w:t>
+      </w:r>
+    </w:p>
+    <w:p>
+      <w:pPr>
+        <w:pStyle w:val="ListParagraph"/>
+        <w:numPr>
+          <w:ilvl w:val="0"/>
+          <w:numId w:val="10"/>
+        </w:numPr>
+        <w:tabs>
+          <w:tab w:val="left" w:pos="540"/>
+        </w:tabs>
+        <w:rPr>
+          <w:rFonts w:eastAsia="Arial"/>
+          <w:sz w:val="24"/>
+          <w:szCs w:val="24"/>
+        </w:rPr>
+      </w:pPr>
+      <w:r>
+        <w:rPr>
+          <w:rFonts w:eastAsia="Arial"/>
+          <w:sz w:val="24"/>
+          <w:szCs w:val="24"/>
+        </w:rPr>
+        <w:t>User clicks on a specific law and is displayed information related to that law</w:t>
+      </w:r>
+    </w:p>
+    <w:p>
+      <w:pPr>
+        <w:pStyle w:val="ListParagraph"/>
+        <w:numPr>
+          <w:ilvl w:val="0"/>
+          <w:numId w:val="10"/>
+        </w:numPr>
+        <w:tabs>
+          <w:tab w:val="left" w:pos="540"/>
+        </w:tabs>
+        <w:rPr>
+          <w:rFonts w:eastAsia="Arial"/>
+          <w:sz w:val="24"/>
+          <w:szCs w:val="24"/>
+        </w:rPr>
+      </w:pPr>
+      <w:r>
+        <w:rPr>
+          <w:rFonts w:eastAsia="Arial"/>
+          <w:sz w:val="24"/>
+          <w:szCs w:val="24"/>
+        </w:rPr>
+        <w:t>User can hit the “back” button to go back to the page that listed relevant laws</w:t>
+      </w:r>
+    </w:p>
+    <w:p>
+      <w:pPr>
+        <w:tabs>
+          <w:tab w:val="left" w:pos="540"/>
+        </w:tabs>
+        <w:rPr>
+          <w:rFonts w:eastAsia="Arial"/>
+          <w:sz w:val="24"/>
+          <w:szCs w:val="24"/>
+        </w:rPr>
+      </w:pPr>
+      <w:r>
+        <w:rPr>
+          <w:rFonts w:eastAsia="Arial"/>
+          <w:sz w:val="24"/>
+          <w:szCs w:val="24"/>
+        </w:rPr>
+        <w:tab/>
+        <w:t>Alternate Flows:</w:t>
+      </w:r>
+    </w:p>
+    <w:p>
+      <w:pPr>
+        <w:pStyle w:val="ListParagraph"/>
+        <w:numPr>
+          <w:ilvl w:val="0"/>
+          <w:numId w:val="11"/>
+        </w:numPr>
+        <w:tabs>
+          <w:tab w:val="left" w:pos="540"/>
+        </w:tabs>
+        <w:rPr>
+          <w:rFonts w:eastAsia="Arial"/>
+          <w:sz w:val="24"/>
+          <w:szCs w:val="24"/>
+        </w:rPr>
+      </w:pPr>
+      <w:r>
+        <w:rPr>
+          <w:rFonts w:eastAsia="Arial"/>
+          <w:sz w:val="24"/>
+          <w:szCs w:val="24"/>
+        </w:rPr>
+        <w:t>User clicks an icon that brings them back to the Interest Page</w:t>
+      </w:r>
+    </w:p>
+    <w:p>
+      <w:pPr>
+        <w:pStyle w:val="ListParagraph"/>
+        <w:numPr>
+          <w:ilvl w:val="0"/>
+          <w:numId w:val="11"/>
+        </w:numPr>
+        <w:tabs>
+          <w:tab w:val="left" w:pos="540"/>
+        </w:tabs>
+        <w:rPr>
+          <w:rFonts w:eastAsia="Arial"/>
+          <w:sz w:val="24"/>
+          <w:szCs w:val="24"/>
+        </w:rPr>
+      </w:pPr>
+      <w:r>
+        <w:rPr>
+          <w:rFonts w:eastAsia="Arial"/>
+          <w:sz w:val="24"/>
+          <w:szCs w:val="24"/>
+        </w:rPr>
+        <w:t>User clicks an icon that brings them to the Account Information page</w:t>
+      </w:r>
+    </w:p>
+    <w:p>
+      <w:pPr>
+        <w:pStyle w:val="ListParagraph"/>
+        <w:numPr>
+          <w:ilvl w:val="0"/>
+          <w:numId w:val="11"/>
+        </w:numPr>
+        <w:tabs>
+          <w:tab w:val="left" w:pos="540"/>
+        </w:tabs>
+        <w:rPr>
+          <w:rFonts w:eastAsia="Arial"/>
+          <w:sz w:val="24"/>
+          <w:szCs w:val="24"/>
+        </w:rPr>
+      </w:pPr>
+      <w:r>
+        <w:rPr>
+          <w:rFonts w:eastAsia="Arial"/>
+          <w:sz w:val="24"/>
+          <w:szCs w:val="24"/>
+        </w:rPr>
+        <w:t>User clicks the “Logout” button and is brought to the Login page</w:t>
       </w:r>
     </w:p>
     <w:p>
@@ -1537,7 +2640,7 @@
           <w:sz w:val="24"/>
           <w:szCs w:val="24"/>
         </w:rPr>
-        <w:t>Based on the user’s interests, laws will be listed, that effect their interests</w:t>
+        <w:t>User can go to an information update screen to update their address</w:t>
       </w:r>
     </w:p>
     <w:p>
@@ -1562,132 +2665,241 @@
           <w:sz w:val="24"/>
           <w:szCs w:val="24"/>
         </w:rPr>
-        <w:t>User can click “OK” button to be brought to the law list page from the interest list page</w:t>
-      </w:r>
-    </w:p>
-    <w:p>
-      <w:pPr>
-        <w:numPr>
-          <w:ilvl w:val="1"/>
-          <w:numId w:val="4"/>
-        </w:numPr>
-        <w:tabs>
-          <w:tab w:val="left" w:pos="540"/>
-        </w:tabs>
-        <w:ind w:left="540" w:hanging="212"/>
-        <w:rPr>
-          <w:rFonts w:eastAsia="Arial"/>
-          <w:sz w:val="24"/>
-          <w:szCs w:val="24"/>
-        </w:rPr>
-      </w:pPr>
-      <w:r>
-        <w:rPr>
-          <w:rFonts w:eastAsia="Arial"/>
-          <w:sz w:val="24"/>
-          <w:szCs w:val="24"/>
-        </w:rPr>
-        <w:t>User can click on the law and be taken to a page with more information related to the given law</w:t>
-      </w:r>
-    </w:p>
-    <w:p>
-      <w:pPr>
-        <w:numPr>
-          <w:ilvl w:val="1"/>
-          <w:numId w:val="4"/>
-        </w:numPr>
-        <w:tabs>
-          <w:tab w:val="left" w:pos="540"/>
-        </w:tabs>
-        <w:ind w:left="540" w:hanging="212"/>
-        <w:rPr>
-          <w:rFonts w:eastAsia="Arial"/>
-          <w:sz w:val="24"/>
-          <w:szCs w:val="24"/>
-        </w:rPr>
-      </w:pPr>
-      <w:r>
-        <w:rPr>
-          <w:rFonts w:eastAsia="Arial"/>
-          <w:sz w:val="24"/>
-          <w:szCs w:val="24"/>
-        </w:rPr>
-        <w:t>User can hit the “back” button when on law page, to return to the page that lists laws</w:t>
-      </w:r>
-    </w:p>
-    <w:p>
-      <w:pPr>
-        <w:numPr>
-          <w:ilvl w:val="1"/>
-          <w:numId w:val="4"/>
-        </w:numPr>
-        <w:tabs>
-          <w:tab w:val="left" w:pos="540"/>
-        </w:tabs>
-        <w:ind w:left="540" w:hanging="212"/>
-        <w:rPr>
-          <w:rFonts w:eastAsia="Arial"/>
-          <w:sz w:val="24"/>
-          <w:szCs w:val="24"/>
-        </w:rPr>
-      </w:pPr>
-      <w:r>
-        <w:rPr>
-          <w:rFonts w:eastAsia="Arial"/>
-          <w:sz w:val="24"/>
-          <w:szCs w:val="24"/>
-        </w:rPr>
-        <w:t>User can click on an icon on the law list page to be presented with a list of interests, which they can interact with</w:t>
-      </w:r>
-    </w:p>
-    <w:p>
-      <w:pPr>
-        <w:numPr>
-          <w:ilvl w:val="1"/>
-          <w:numId w:val="4"/>
-        </w:numPr>
-        <w:tabs>
-          <w:tab w:val="left" w:pos="540"/>
-        </w:tabs>
-        <w:ind w:left="540" w:hanging="212"/>
-        <w:rPr>
-          <w:rFonts w:eastAsia="Arial"/>
-          <w:sz w:val="24"/>
-          <w:szCs w:val="24"/>
-        </w:rPr>
-      </w:pPr>
-      <w:r>
-        <w:rPr>
-          <w:rFonts w:eastAsia="Arial"/>
-          <w:sz w:val="24"/>
-          <w:szCs w:val="24"/>
-        </w:rPr>
-        <w:t>User can go to an information update screen to update their address</w:t>
-      </w:r>
-    </w:p>
-    <w:p>
-      <w:pPr>
-        <w:numPr>
-          <w:ilvl w:val="1"/>
-          <w:numId w:val="4"/>
-        </w:numPr>
-        <w:tabs>
-          <w:tab w:val="left" w:pos="540"/>
-        </w:tabs>
-        <w:ind w:left="540" w:hanging="212"/>
-        <w:rPr>
-          <w:rFonts w:eastAsia="Arial"/>
-          <w:sz w:val="24"/>
-          <w:szCs w:val="24"/>
-        </w:rPr>
-      </w:pPr>
-      <w:r>
-        <w:rPr>
-          <w:rFonts w:eastAsia="Arial"/>
-          <w:sz w:val="24"/>
-          <w:szCs w:val="24"/>
-        </w:rPr>
-        <w:t>User can click the “Logout” button to be signed out of their account</w:t>
+        <w:t xml:space="preserve">Name: Information Update </w:t>
+      </w:r>
+    </w:p>
+    <w:p>
+      <w:pPr>
+        <w:tabs>
+          <w:tab w:val="left" w:pos="540"/>
+        </w:tabs>
+        <w:ind w:left="540"/>
+        <w:rPr>
+          <w:rFonts w:eastAsia="Arial"/>
+          <w:sz w:val="24"/>
+          <w:szCs w:val="24"/>
+        </w:rPr>
+      </w:pPr>
+      <w:r>
+        <w:rPr>
+          <w:rFonts w:eastAsia="Arial"/>
+          <w:sz w:val="24"/>
+          <w:szCs w:val="24"/>
+        </w:rPr>
+        <w:t>Actors: User</w:t>
+      </w:r>
+    </w:p>
+    <w:p>
+      <w:pPr>
+        <w:tabs>
+          <w:tab w:val="left" w:pos="540"/>
+        </w:tabs>
+        <w:ind w:left="540"/>
+        <w:rPr>
+          <w:rFonts w:eastAsia="Arial"/>
+          <w:sz w:val="24"/>
+          <w:szCs w:val="24"/>
+        </w:rPr>
+      </w:pPr>
+      <w:r>
+        <w:rPr>
+          <w:rFonts w:eastAsia="Arial"/>
+          <w:sz w:val="24"/>
+          <w:szCs w:val="24"/>
+        </w:rPr>
+        <w:t xml:space="preserve">Entry Conditions: </w:t>
+      </w:r>
+    </w:p>
+    <w:p>
+      <w:pPr>
+        <w:pStyle w:val="ListParagraph"/>
+        <w:numPr>
+          <w:ilvl w:val="0"/>
+          <w:numId w:val="12"/>
+        </w:numPr>
+        <w:tabs>
+          <w:tab w:val="left" w:pos="540"/>
+        </w:tabs>
+        <w:rPr>
+          <w:rFonts w:eastAsia="Arial"/>
+          <w:sz w:val="24"/>
+          <w:szCs w:val="24"/>
+        </w:rPr>
+      </w:pPr>
+      <w:r>
+        <w:rPr>
+          <w:rFonts w:eastAsia="Arial"/>
+          <w:sz w:val="24"/>
+          <w:szCs w:val="24"/>
+        </w:rPr>
+        <w:t>User is now on the “Information Update” page</w:t>
+      </w:r>
+    </w:p>
+    <w:p>
+      <w:pPr>
+        <w:tabs>
+          <w:tab w:val="left" w:pos="540"/>
+        </w:tabs>
+        <w:rPr>
+          <w:rFonts w:eastAsia="Arial"/>
+          <w:sz w:val="24"/>
+          <w:szCs w:val="24"/>
+        </w:rPr>
+      </w:pPr>
+      <w:r>
+        <w:rPr>
+          <w:rFonts w:eastAsia="Arial"/>
+          <w:sz w:val="24"/>
+          <w:szCs w:val="24"/>
+        </w:rPr>
+        <w:tab/>
+        <w:t xml:space="preserve">Flow Events: </w:t>
+      </w:r>
+    </w:p>
+    <w:p>
+      <w:pPr>
+        <w:pStyle w:val="ListParagraph"/>
+        <w:numPr>
+          <w:ilvl w:val="0"/>
+          <w:numId w:val="13"/>
+        </w:numPr>
+        <w:tabs>
+          <w:tab w:val="left" w:pos="540"/>
+        </w:tabs>
+        <w:rPr>
+          <w:rFonts w:eastAsia="Arial"/>
+          <w:sz w:val="24"/>
+          <w:szCs w:val="24"/>
+        </w:rPr>
+      </w:pPr>
+      <w:r>
+        <w:rPr>
+          <w:rFonts w:eastAsia="Arial"/>
+          <w:sz w:val="24"/>
+          <w:szCs w:val="24"/>
+        </w:rPr>
+        <w:t>User updates fields on their page pertaining to their information</w:t>
+      </w:r>
+    </w:p>
+    <w:p>
+      <w:pPr>
+        <w:pStyle w:val="ListParagraph"/>
+        <w:numPr>
+          <w:ilvl w:val="0"/>
+          <w:numId w:val="13"/>
+        </w:numPr>
+        <w:tabs>
+          <w:tab w:val="left" w:pos="540"/>
+        </w:tabs>
+        <w:rPr>
+          <w:rFonts w:eastAsia="Arial"/>
+          <w:sz w:val="24"/>
+          <w:szCs w:val="24"/>
+        </w:rPr>
+      </w:pPr>
+      <w:r>
+        <w:rPr>
+          <w:rFonts w:eastAsia="Arial"/>
+          <w:sz w:val="24"/>
+          <w:szCs w:val="24"/>
+        </w:rPr>
+        <w:t>User clicks “save” button and is redirected to the “Interests page”</w:t>
+      </w:r>
+    </w:p>
+    <w:p>
+      <w:pPr>
+        <w:tabs>
+          <w:tab w:val="left" w:pos="540"/>
+        </w:tabs>
+        <w:rPr>
+          <w:rFonts w:eastAsia="Arial"/>
+          <w:sz w:val="24"/>
+          <w:szCs w:val="24"/>
+        </w:rPr>
+      </w:pPr>
+      <w:r>
+        <w:rPr>
+          <w:rFonts w:eastAsia="Arial"/>
+          <w:sz w:val="24"/>
+          <w:szCs w:val="24"/>
+        </w:rPr>
+        <w:tab/>
+        <w:t>Alternate Flows:</w:t>
+      </w:r>
+    </w:p>
+    <w:p>
+      <w:pPr>
+        <w:pStyle w:val="ListParagraph"/>
+        <w:numPr>
+          <w:ilvl w:val="0"/>
+          <w:numId w:val="14"/>
+        </w:numPr>
+        <w:tabs>
+          <w:tab w:val="left" w:pos="540"/>
+        </w:tabs>
+        <w:rPr>
+          <w:rFonts w:eastAsia="Arial"/>
+          <w:sz w:val="24"/>
+          <w:szCs w:val="24"/>
+        </w:rPr>
+      </w:pPr>
+      <w:r>
+        <w:rPr>
+          <w:rFonts w:eastAsia="Arial"/>
+          <w:sz w:val="24"/>
+          <w:szCs w:val="24"/>
+        </w:rPr>
+        <w:t>User clicks “back” button without making changes and is brought back to the “Interests” page</w:t>
+      </w:r>
+    </w:p>
+    <w:p>
+      <w:pPr>
+        <w:pStyle w:val="ListParagraph"/>
+        <w:numPr>
+          <w:ilvl w:val="0"/>
+          <w:numId w:val="14"/>
+        </w:numPr>
+        <w:tabs>
+          <w:tab w:val="left" w:pos="540"/>
+        </w:tabs>
+        <w:rPr>
+          <w:rFonts w:eastAsia="Arial"/>
+          <w:sz w:val="24"/>
+          <w:szCs w:val="24"/>
+        </w:rPr>
+      </w:pPr>
+      <w:r>
+        <w:rPr>
+          <w:rFonts w:eastAsia="Arial"/>
+          <w:sz w:val="24"/>
+          <w:szCs w:val="24"/>
+        </w:rPr>
+        <w:t>User clicks “back” button with making changes and is prompted whether if they want to save their changes and is then brought back to the “Interests” page</w:t>
+      </w:r>
+    </w:p>
+    <w:p>
+      <w:pPr>
+        <w:pStyle w:val="ListParagraph"/>
+        <w:numPr>
+          <w:ilvl w:val="0"/>
+          <w:numId w:val="11"/>
+        </w:numPr>
+        <w:tabs>
+          <w:tab w:val="left" w:pos="540"/>
+        </w:tabs>
+        <w:rPr>
+          <w:rFonts w:eastAsia="Arial"/>
+          <w:sz w:val="24"/>
+          <w:szCs w:val="24"/>
+        </w:rPr>
+      </w:pPr>
+      <w:r>
+        <w:rPr>
+          <w:rFonts w:eastAsia="Arial"/>
+          <w:sz w:val="24"/>
+          <w:szCs w:val="24"/>
+        </w:rPr>
+        <w:t>User clicks the “Logout” button and is brought to the Login page</w:t>
       </w:r>
     </w:p>
     <w:p>
@@ -1701,6 +2913,20 @@
           <w:szCs w:val="29"/>
         </w:rPr>
       </w:pPr>
+    </w:p>
+    <w:p>
+      <w:pPr>
+        <w:tabs>
+          <w:tab w:val="left" w:pos="480"/>
+        </w:tabs>
+        <w:rPr>
+          <w:rFonts w:eastAsia="Arial"/>
+          <w:sz w:val="29"/>
+          <w:szCs w:val="29"/>
+        </w:rPr>
+      </w:pPr>
+      <w:bookmarkStart w:id="2" w:name="_GoBack"/>
+      <w:bookmarkEnd w:id="2"/>
     </w:p>
     <w:p>
       <w:pPr>
@@ -2328,6 +3554,7 @@
         <w:rPr>
           <w:noProof/>
         </w:rPr>
+        <w:lastRenderedPageBreak/>
         <w:drawing>
           <wp:inline distT="0" distB="0" distL="0" distR="0" wp14:anchorId="4125E5B4" wp14:editId="65E9F89D">
             <wp:extent cx="5000000" cy="1133333"/>
@@ -2385,7 +3612,6 @@
           <w:sz w:val="24"/>
           <w:szCs w:val="24"/>
         </w:rPr>
-        <w:lastRenderedPageBreak/>
         <w:tab/>
         <w:t>The discussion table is used to house data and organize a group of threads. Threads (coming up) have a reference to di</w:t>
       </w:r>
@@ -2770,6 +3996,7 @@
         <w:rPr>
           <w:noProof/>
         </w:rPr>
+        <w:lastRenderedPageBreak/>
         <w:drawing>
           <wp:inline distT="0" distB="0" distL="0" distR="0" wp14:anchorId="0B73082B" wp14:editId="570D12F1">
             <wp:extent cx="2533333" cy="780952"/>
@@ -2867,7 +4094,6 @@
           <w:sz w:val="24"/>
           <w:szCs w:val="24"/>
         </w:rPr>
-        <w:lastRenderedPageBreak/>
         <w:tab/>
         <w:t>Since there are no transitive dependencies</w:t>
       </w:r>
@@ -3434,12 +4660,7 @@
       </w:r>
       <w:proofErr w:type="spellStart"/>
       <w:r>
-        <w:t>comment_permi</w:t>
-      </w:r>
-      <w:bookmarkStart w:id="2" w:name="_GoBack"/>
-      <w:bookmarkEnd w:id="2"/>
-      <w:r>
-        <w:t>ssion_req</w:t>
+        <w:t>comment_permission_req</w:t>
       </w:r>
       <w:proofErr w:type="spellEnd"/>
       <w:r>
@@ -3800,6 +5021,896 @@
       <w:lvlJc w:val="left"/>
     </w:lvl>
   </w:abstractNum>
+  <w:abstractNum w:abstractNumId="4" w15:restartNumberingAfterBreak="0">
+    <w:nsid w:val="016C4AC5"/>
+    <w:multiLevelType w:val="hybridMultilevel"/>
+    <w:tmpl w:val="B8F4DE5C"/>
+    <w:lvl w:ilvl="0" w:tplc="5F6E84B6">
+      <w:start w:val="1"/>
+      <w:numFmt w:val="decimal"/>
+      <w:lvlText w:val="%1."/>
+      <w:lvlJc w:val="left"/>
+      <w:pPr>
+        <w:ind w:left="1200" w:hanging="360"/>
+      </w:pPr>
+      <w:rPr>
+        <w:rFonts w:hint="default"/>
+      </w:rPr>
+    </w:lvl>
+    <w:lvl w:ilvl="1" w:tplc="04090019" w:tentative="1">
+      <w:start w:val="1"/>
+      <w:numFmt w:val="lowerLetter"/>
+      <w:lvlText w:val="%2."/>
+      <w:lvlJc w:val="left"/>
+      <w:pPr>
+        <w:ind w:left="1920" w:hanging="360"/>
+      </w:pPr>
+    </w:lvl>
+    <w:lvl w:ilvl="2" w:tplc="0409001B" w:tentative="1">
+      <w:start w:val="1"/>
+      <w:numFmt w:val="lowerRoman"/>
+      <w:lvlText w:val="%3."/>
+      <w:lvlJc w:val="right"/>
+      <w:pPr>
+        <w:ind w:left="2640" w:hanging="180"/>
+      </w:pPr>
+    </w:lvl>
+    <w:lvl w:ilvl="3" w:tplc="0409000F" w:tentative="1">
+      <w:start w:val="1"/>
+      <w:numFmt w:val="decimal"/>
+      <w:lvlText w:val="%4."/>
+      <w:lvlJc w:val="left"/>
+      <w:pPr>
+        <w:ind w:left="3360" w:hanging="360"/>
+      </w:pPr>
+    </w:lvl>
+    <w:lvl w:ilvl="4" w:tplc="04090019" w:tentative="1">
+      <w:start w:val="1"/>
+      <w:numFmt w:val="lowerLetter"/>
+      <w:lvlText w:val="%5."/>
+      <w:lvlJc w:val="left"/>
+      <w:pPr>
+        <w:ind w:left="4080" w:hanging="360"/>
+      </w:pPr>
+    </w:lvl>
+    <w:lvl w:ilvl="5" w:tplc="0409001B" w:tentative="1">
+      <w:start w:val="1"/>
+      <w:numFmt w:val="lowerRoman"/>
+      <w:lvlText w:val="%6."/>
+      <w:lvlJc w:val="right"/>
+      <w:pPr>
+        <w:ind w:left="4800" w:hanging="180"/>
+      </w:pPr>
+    </w:lvl>
+    <w:lvl w:ilvl="6" w:tplc="0409000F" w:tentative="1">
+      <w:start w:val="1"/>
+      <w:numFmt w:val="decimal"/>
+      <w:lvlText w:val="%7."/>
+      <w:lvlJc w:val="left"/>
+      <w:pPr>
+        <w:ind w:left="5520" w:hanging="360"/>
+      </w:pPr>
+    </w:lvl>
+    <w:lvl w:ilvl="7" w:tplc="04090019" w:tentative="1">
+      <w:start w:val="1"/>
+      <w:numFmt w:val="lowerLetter"/>
+      <w:lvlText w:val="%8."/>
+      <w:lvlJc w:val="left"/>
+      <w:pPr>
+        <w:ind w:left="6240" w:hanging="360"/>
+      </w:pPr>
+    </w:lvl>
+    <w:lvl w:ilvl="8" w:tplc="0409001B" w:tentative="1">
+      <w:start w:val="1"/>
+      <w:numFmt w:val="lowerRoman"/>
+      <w:lvlText w:val="%9."/>
+      <w:lvlJc w:val="right"/>
+      <w:pPr>
+        <w:ind w:left="6960" w:hanging="180"/>
+      </w:pPr>
+    </w:lvl>
+  </w:abstractNum>
+  <w:abstractNum w:abstractNumId="5" w15:restartNumberingAfterBreak="0">
+    <w:nsid w:val="09471D2B"/>
+    <w:multiLevelType w:val="hybridMultilevel"/>
+    <w:tmpl w:val="FBE64B94"/>
+    <w:lvl w:ilvl="0" w:tplc="EA2C5B68">
+      <w:start w:val="1"/>
+      <w:numFmt w:val="decimal"/>
+      <w:lvlText w:val="%1."/>
+      <w:lvlJc w:val="left"/>
+      <w:pPr>
+        <w:ind w:left="1200" w:hanging="360"/>
+      </w:pPr>
+      <w:rPr>
+        <w:rFonts w:hint="default"/>
+      </w:rPr>
+    </w:lvl>
+    <w:lvl w:ilvl="1" w:tplc="04090019" w:tentative="1">
+      <w:start w:val="1"/>
+      <w:numFmt w:val="lowerLetter"/>
+      <w:lvlText w:val="%2."/>
+      <w:lvlJc w:val="left"/>
+      <w:pPr>
+        <w:ind w:left="1920" w:hanging="360"/>
+      </w:pPr>
+    </w:lvl>
+    <w:lvl w:ilvl="2" w:tplc="0409001B" w:tentative="1">
+      <w:start w:val="1"/>
+      <w:numFmt w:val="lowerRoman"/>
+      <w:lvlText w:val="%3."/>
+      <w:lvlJc w:val="right"/>
+      <w:pPr>
+        <w:ind w:left="2640" w:hanging="180"/>
+      </w:pPr>
+    </w:lvl>
+    <w:lvl w:ilvl="3" w:tplc="0409000F" w:tentative="1">
+      <w:start w:val="1"/>
+      <w:numFmt w:val="decimal"/>
+      <w:lvlText w:val="%4."/>
+      <w:lvlJc w:val="left"/>
+      <w:pPr>
+        <w:ind w:left="3360" w:hanging="360"/>
+      </w:pPr>
+    </w:lvl>
+    <w:lvl w:ilvl="4" w:tplc="04090019" w:tentative="1">
+      <w:start w:val="1"/>
+      <w:numFmt w:val="lowerLetter"/>
+      <w:lvlText w:val="%5."/>
+      <w:lvlJc w:val="left"/>
+      <w:pPr>
+        <w:ind w:left="4080" w:hanging="360"/>
+      </w:pPr>
+    </w:lvl>
+    <w:lvl w:ilvl="5" w:tplc="0409001B" w:tentative="1">
+      <w:start w:val="1"/>
+      <w:numFmt w:val="lowerRoman"/>
+      <w:lvlText w:val="%6."/>
+      <w:lvlJc w:val="right"/>
+      <w:pPr>
+        <w:ind w:left="4800" w:hanging="180"/>
+      </w:pPr>
+    </w:lvl>
+    <w:lvl w:ilvl="6" w:tplc="0409000F" w:tentative="1">
+      <w:start w:val="1"/>
+      <w:numFmt w:val="decimal"/>
+      <w:lvlText w:val="%7."/>
+      <w:lvlJc w:val="left"/>
+      <w:pPr>
+        <w:ind w:left="5520" w:hanging="360"/>
+      </w:pPr>
+    </w:lvl>
+    <w:lvl w:ilvl="7" w:tplc="04090019" w:tentative="1">
+      <w:start w:val="1"/>
+      <w:numFmt w:val="lowerLetter"/>
+      <w:lvlText w:val="%8."/>
+      <w:lvlJc w:val="left"/>
+      <w:pPr>
+        <w:ind w:left="6240" w:hanging="360"/>
+      </w:pPr>
+    </w:lvl>
+    <w:lvl w:ilvl="8" w:tplc="0409001B" w:tentative="1">
+      <w:start w:val="1"/>
+      <w:numFmt w:val="lowerRoman"/>
+      <w:lvlText w:val="%9."/>
+      <w:lvlJc w:val="right"/>
+      <w:pPr>
+        <w:ind w:left="6960" w:hanging="180"/>
+      </w:pPr>
+    </w:lvl>
+  </w:abstractNum>
+  <w:abstractNum w:abstractNumId="6" w15:restartNumberingAfterBreak="0">
+    <w:nsid w:val="0F3C3040"/>
+    <w:multiLevelType w:val="hybridMultilevel"/>
+    <w:tmpl w:val="7E28658A"/>
+    <w:lvl w:ilvl="0" w:tplc="D3E0CC42">
+      <w:start w:val="1"/>
+      <w:numFmt w:val="decimal"/>
+      <w:lvlText w:val="%1."/>
+      <w:lvlJc w:val="left"/>
+      <w:pPr>
+        <w:ind w:left="1200" w:hanging="360"/>
+      </w:pPr>
+      <w:rPr>
+        <w:rFonts w:hint="default"/>
+      </w:rPr>
+    </w:lvl>
+    <w:lvl w:ilvl="1" w:tplc="04090019" w:tentative="1">
+      <w:start w:val="1"/>
+      <w:numFmt w:val="lowerLetter"/>
+      <w:lvlText w:val="%2."/>
+      <w:lvlJc w:val="left"/>
+      <w:pPr>
+        <w:ind w:left="1920" w:hanging="360"/>
+      </w:pPr>
+    </w:lvl>
+    <w:lvl w:ilvl="2" w:tplc="0409001B" w:tentative="1">
+      <w:start w:val="1"/>
+      <w:numFmt w:val="lowerRoman"/>
+      <w:lvlText w:val="%3."/>
+      <w:lvlJc w:val="right"/>
+      <w:pPr>
+        <w:ind w:left="2640" w:hanging="180"/>
+      </w:pPr>
+    </w:lvl>
+    <w:lvl w:ilvl="3" w:tplc="0409000F" w:tentative="1">
+      <w:start w:val="1"/>
+      <w:numFmt w:val="decimal"/>
+      <w:lvlText w:val="%4."/>
+      <w:lvlJc w:val="left"/>
+      <w:pPr>
+        <w:ind w:left="3360" w:hanging="360"/>
+      </w:pPr>
+    </w:lvl>
+    <w:lvl w:ilvl="4" w:tplc="04090019" w:tentative="1">
+      <w:start w:val="1"/>
+      <w:numFmt w:val="lowerLetter"/>
+      <w:lvlText w:val="%5."/>
+      <w:lvlJc w:val="left"/>
+      <w:pPr>
+        <w:ind w:left="4080" w:hanging="360"/>
+      </w:pPr>
+    </w:lvl>
+    <w:lvl w:ilvl="5" w:tplc="0409001B" w:tentative="1">
+      <w:start w:val="1"/>
+      <w:numFmt w:val="lowerRoman"/>
+      <w:lvlText w:val="%6."/>
+      <w:lvlJc w:val="right"/>
+      <w:pPr>
+        <w:ind w:left="4800" w:hanging="180"/>
+      </w:pPr>
+    </w:lvl>
+    <w:lvl w:ilvl="6" w:tplc="0409000F" w:tentative="1">
+      <w:start w:val="1"/>
+      <w:numFmt w:val="decimal"/>
+      <w:lvlText w:val="%7."/>
+      <w:lvlJc w:val="left"/>
+      <w:pPr>
+        <w:ind w:left="5520" w:hanging="360"/>
+      </w:pPr>
+    </w:lvl>
+    <w:lvl w:ilvl="7" w:tplc="04090019" w:tentative="1">
+      <w:start w:val="1"/>
+      <w:numFmt w:val="lowerLetter"/>
+      <w:lvlText w:val="%8."/>
+      <w:lvlJc w:val="left"/>
+      <w:pPr>
+        <w:ind w:left="6240" w:hanging="360"/>
+      </w:pPr>
+    </w:lvl>
+    <w:lvl w:ilvl="8" w:tplc="0409001B" w:tentative="1">
+      <w:start w:val="1"/>
+      <w:numFmt w:val="lowerRoman"/>
+      <w:lvlText w:val="%9."/>
+      <w:lvlJc w:val="right"/>
+      <w:pPr>
+        <w:ind w:left="6960" w:hanging="180"/>
+      </w:pPr>
+    </w:lvl>
+  </w:abstractNum>
+  <w:abstractNum w:abstractNumId="7" w15:restartNumberingAfterBreak="0">
+    <w:nsid w:val="1238115F"/>
+    <w:multiLevelType w:val="hybridMultilevel"/>
+    <w:tmpl w:val="3C04DD4E"/>
+    <w:lvl w:ilvl="0" w:tplc="A4F49D76">
+      <w:start w:val="1"/>
+      <w:numFmt w:val="decimal"/>
+      <w:lvlText w:val="%1."/>
+      <w:lvlJc w:val="left"/>
+      <w:pPr>
+        <w:ind w:left="1200" w:hanging="360"/>
+      </w:pPr>
+      <w:rPr>
+        <w:rFonts w:hint="default"/>
+      </w:rPr>
+    </w:lvl>
+    <w:lvl w:ilvl="1" w:tplc="04090019" w:tentative="1">
+      <w:start w:val="1"/>
+      <w:numFmt w:val="lowerLetter"/>
+      <w:lvlText w:val="%2."/>
+      <w:lvlJc w:val="left"/>
+      <w:pPr>
+        <w:ind w:left="1920" w:hanging="360"/>
+      </w:pPr>
+    </w:lvl>
+    <w:lvl w:ilvl="2" w:tplc="0409001B" w:tentative="1">
+      <w:start w:val="1"/>
+      <w:numFmt w:val="lowerRoman"/>
+      <w:lvlText w:val="%3."/>
+      <w:lvlJc w:val="right"/>
+      <w:pPr>
+        <w:ind w:left="2640" w:hanging="180"/>
+      </w:pPr>
+    </w:lvl>
+    <w:lvl w:ilvl="3" w:tplc="0409000F" w:tentative="1">
+      <w:start w:val="1"/>
+      <w:numFmt w:val="decimal"/>
+      <w:lvlText w:val="%4."/>
+      <w:lvlJc w:val="left"/>
+      <w:pPr>
+        <w:ind w:left="3360" w:hanging="360"/>
+      </w:pPr>
+    </w:lvl>
+    <w:lvl w:ilvl="4" w:tplc="04090019" w:tentative="1">
+      <w:start w:val="1"/>
+      <w:numFmt w:val="lowerLetter"/>
+      <w:lvlText w:val="%5."/>
+      <w:lvlJc w:val="left"/>
+      <w:pPr>
+        <w:ind w:left="4080" w:hanging="360"/>
+      </w:pPr>
+    </w:lvl>
+    <w:lvl w:ilvl="5" w:tplc="0409001B" w:tentative="1">
+      <w:start w:val="1"/>
+      <w:numFmt w:val="lowerRoman"/>
+      <w:lvlText w:val="%6."/>
+      <w:lvlJc w:val="right"/>
+      <w:pPr>
+        <w:ind w:left="4800" w:hanging="180"/>
+      </w:pPr>
+    </w:lvl>
+    <w:lvl w:ilvl="6" w:tplc="0409000F" w:tentative="1">
+      <w:start w:val="1"/>
+      <w:numFmt w:val="decimal"/>
+      <w:lvlText w:val="%7."/>
+      <w:lvlJc w:val="left"/>
+      <w:pPr>
+        <w:ind w:left="5520" w:hanging="360"/>
+      </w:pPr>
+    </w:lvl>
+    <w:lvl w:ilvl="7" w:tplc="04090019" w:tentative="1">
+      <w:start w:val="1"/>
+      <w:numFmt w:val="lowerLetter"/>
+      <w:lvlText w:val="%8."/>
+      <w:lvlJc w:val="left"/>
+      <w:pPr>
+        <w:ind w:left="6240" w:hanging="360"/>
+      </w:pPr>
+    </w:lvl>
+    <w:lvl w:ilvl="8" w:tplc="0409001B" w:tentative="1">
+      <w:start w:val="1"/>
+      <w:numFmt w:val="lowerRoman"/>
+      <w:lvlText w:val="%9."/>
+      <w:lvlJc w:val="right"/>
+      <w:pPr>
+        <w:ind w:left="6960" w:hanging="180"/>
+      </w:pPr>
+    </w:lvl>
+  </w:abstractNum>
+  <w:abstractNum w:abstractNumId="8" w15:restartNumberingAfterBreak="0">
+    <w:nsid w:val="26F66973"/>
+    <w:multiLevelType w:val="hybridMultilevel"/>
+    <w:tmpl w:val="494AE930"/>
+    <w:lvl w:ilvl="0" w:tplc="444C7732">
+      <w:start w:val="1"/>
+      <w:numFmt w:val="decimal"/>
+      <w:lvlText w:val="%1."/>
+      <w:lvlJc w:val="left"/>
+      <w:pPr>
+        <w:ind w:left="1200" w:hanging="360"/>
+      </w:pPr>
+      <w:rPr>
+        <w:rFonts w:hint="default"/>
+      </w:rPr>
+    </w:lvl>
+    <w:lvl w:ilvl="1" w:tplc="04090019" w:tentative="1">
+      <w:start w:val="1"/>
+      <w:numFmt w:val="lowerLetter"/>
+      <w:lvlText w:val="%2."/>
+      <w:lvlJc w:val="left"/>
+      <w:pPr>
+        <w:ind w:left="1920" w:hanging="360"/>
+      </w:pPr>
+    </w:lvl>
+    <w:lvl w:ilvl="2" w:tplc="0409001B" w:tentative="1">
+      <w:start w:val="1"/>
+      <w:numFmt w:val="lowerRoman"/>
+      <w:lvlText w:val="%3."/>
+      <w:lvlJc w:val="right"/>
+      <w:pPr>
+        <w:ind w:left="2640" w:hanging="180"/>
+      </w:pPr>
+    </w:lvl>
+    <w:lvl w:ilvl="3" w:tplc="0409000F" w:tentative="1">
+      <w:start w:val="1"/>
+      <w:numFmt w:val="decimal"/>
+      <w:lvlText w:val="%4."/>
+      <w:lvlJc w:val="left"/>
+      <w:pPr>
+        <w:ind w:left="3360" w:hanging="360"/>
+      </w:pPr>
+    </w:lvl>
+    <w:lvl w:ilvl="4" w:tplc="04090019" w:tentative="1">
+      <w:start w:val="1"/>
+      <w:numFmt w:val="lowerLetter"/>
+      <w:lvlText w:val="%5."/>
+      <w:lvlJc w:val="left"/>
+      <w:pPr>
+        <w:ind w:left="4080" w:hanging="360"/>
+      </w:pPr>
+    </w:lvl>
+    <w:lvl w:ilvl="5" w:tplc="0409001B" w:tentative="1">
+      <w:start w:val="1"/>
+      <w:numFmt w:val="lowerRoman"/>
+      <w:lvlText w:val="%6."/>
+      <w:lvlJc w:val="right"/>
+      <w:pPr>
+        <w:ind w:left="4800" w:hanging="180"/>
+      </w:pPr>
+    </w:lvl>
+    <w:lvl w:ilvl="6" w:tplc="0409000F" w:tentative="1">
+      <w:start w:val="1"/>
+      <w:numFmt w:val="decimal"/>
+      <w:lvlText w:val="%7."/>
+      <w:lvlJc w:val="left"/>
+      <w:pPr>
+        <w:ind w:left="5520" w:hanging="360"/>
+      </w:pPr>
+    </w:lvl>
+    <w:lvl w:ilvl="7" w:tplc="04090019" w:tentative="1">
+      <w:start w:val="1"/>
+      <w:numFmt w:val="lowerLetter"/>
+      <w:lvlText w:val="%8."/>
+      <w:lvlJc w:val="left"/>
+      <w:pPr>
+        <w:ind w:left="6240" w:hanging="360"/>
+      </w:pPr>
+    </w:lvl>
+    <w:lvl w:ilvl="8" w:tplc="0409001B" w:tentative="1">
+      <w:start w:val="1"/>
+      <w:numFmt w:val="lowerRoman"/>
+      <w:lvlText w:val="%9."/>
+      <w:lvlJc w:val="right"/>
+      <w:pPr>
+        <w:ind w:left="6960" w:hanging="180"/>
+      </w:pPr>
+    </w:lvl>
+  </w:abstractNum>
+  <w:abstractNum w:abstractNumId="9" w15:restartNumberingAfterBreak="0">
+    <w:nsid w:val="286F6FAC"/>
+    <w:multiLevelType w:val="hybridMultilevel"/>
+    <w:tmpl w:val="2558EB56"/>
+    <w:lvl w:ilvl="0" w:tplc="6AA0F16A">
+      <w:start w:val="1"/>
+      <w:numFmt w:val="decimal"/>
+      <w:lvlText w:val="%1."/>
+      <w:lvlJc w:val="left"/>
+      <w:pPr>
+        <w:ind w:left="1200" w:hanging="360"/>
+      </w:pPr>
+      <w:rPr>
+        <w:rFonts w:hint="default"/>
+      </w:rPr>
+    </w:lvl>
+    <w:lvl w:ilvl="1" w:tplc="04090019" w:tentative="1">
+      <w:start w:val="1"/>
+      <w:numFmt w:val="lowerLetter"/>
+      <w:lvlText w:val="%2."/>
+      <w:lvlJc w:val="left"/>
+      <w:pPr>
+        <w:ind w:left="1920" w:hanging="360"/>
+      </w:pPr>
+    </w:lvl>
+    <w:lvl w:ilvl="2" w:tplc="0409001B" w:tentative="1">
+      <w:start w:val="1"/>
+      <w:numFmt w:val="lowerRoman"/>
+      <w:lvlText w:val="%3."/>
+      <w:lvlJc w:val="right"/>
+      <w:pPr>
+        <w:ind w:left="2640" w:hanging="180"/>
+      </w:pPr>
+    </w:lvl>
+    <w:lvl w:ilvl="3" w:tplc="0409000F" w:tentative="1">
+      <w:start w:val="1"/>
+      <w:numFmt w:val="decimal"/>
+      <w:lvlText w:val="%4."/>
+      <w:lvlJc w:val="left"/>
+      <w:pPr>
+        <w:ind w:left="3360" w:hanging="360"/>
+      </w:pPr>
+    </w:lvl>
+    <w:lvl w:ilvl="4" w:tplc="04090019" w:tentative="1">
+      <w:start w:val="1"/>
+      <w:numFmt w:val="lowerLetter"/>
+      <w:lvlText w:val="%5."/>
+      <w:lvlJc w:val="left"/>
+      <w:pPr>
+        <w:ind w:left="4080" w:hanging="360"/>
+      </w:pPr>
+    </w:lvl>
+    <w:lvl w:ilvl="5" w:tplc="0409001B" w:tentative="1">
+      <w:start w:val="1"/>
+      <w:numFmt w:val="lowerRoman"/>
+      <w:lvlText w:val="%6."/>
+      <w:lvlJc w:val="right"/>
+      <w:pPr>
+        <w:ind w:left="4800" w:hanging="180"/>
+      </w:pPr>
+    </w:lvl>
+    <w:lvl w:ilvl="6" w:tplc="0409000F" w:tentative="1">
+      <w:start w:val="1"/>
+      <w:numFmt w:val="decimal"/>
+      <w:lvlText w:val="%7."/>
+      <w:lvlJc w:val="left"/>
+      <w:pPr>
+        <w:ind w:left="5520" w:hanging="360"/>
+      </w:pPr>
+    </w:lvl>
+    <w:lvl w:ilvl="7" w:tplc="04090019" w:tentative="1">
+      <w:start w:val="1"/>
+      <w:numFmt w:val="lowerLetter"/>
+      <w:lvlText w:val="%8."/>
+      <w:lvlJc w:val="left"/>
+      <w:pPr>
+        <w:ind w:left="6240" w:hanging="360"/>
+      </w:pPr>
+    </w:lvl>
+    <w:lvl w:ilvl="8" w:tplc="0409001B" w:tentative="1">
+      <w:start w:val="1"/>
+      <w:numFmt w:val="lowerRoman"/>
+      <w:lvlText w:val="%9."/>
+      <w:lvlJc w:val="right"/>
+      <w:pPr>
+        <w:ind w:left="6960" w:hanging="180"/>
+      </w:pPr>
+    </w:lvl>
+  </w:abstractNum>
+  <w:abstractNum w:abstractNumId="10" w15:restartNumberingAfterBreak="0">
+    <w:nsid w:val="2BF335F6"/>
+    <w:multiLevelType w:val="hybridMultilevel"/>
+    <w:tmpl w:val="3C0ACC3E"/>
+    <w:lvl w:ilvl="0" w:tplc="463600E8">
+      <w:start w:val="1"/>
+      <w:numFmt w:val="decimal"/>
+      <w:lvlText w:val="%1."/>
+      <w:lvlJc w:val="left"/>
+      <w:pPr>
+        <w:ind w:left="1200" w:hanging="360"/>
+      </w:pPr>
+      <w:rPr>
+        <w:rFonts w:hint="default"/>
+      </w:rPr>
+    </w:lvl>
+    <w:lvl w:ilvl="1" w:tplc="04090019" w:tentative="1">
+      <w:start w:val="1"/>
+      <w:numFmt w:val="lowerLetter"/>
+      <w:lvlText w:val="%2."/>
+      <w:lvlJc w:val="left"/>
+      <w:pPr>
+        <w:ind w:left="1920" w:hanging="360"/>
+      </w:pPr>
+    </w:lvl>
+    <w:lvl w:ilvl="2" w:tplc="0409001B" w:tentative="1">
+      <w:start w:val="1"/>
+      <w:numFmt w:val="lowerRoman"/>
+      <w:lvlText w:val="%3."/>
+      <w:lvlJc w:val="right"/>
+      <w:pPr>
+        <w:ind w:left="2640" w:hanging="180"/>
+      </w:pPr>
+    </w:lvl>
+    <w:lvl w:ilvl="3" w:tplc="0409000F" w:tentative="1">
+      <w:start w:val="1"/>
+      <w:numFmt w:val="decimal"/>
+      <w:lvlText w:val="%4."/>
+      <w:lvlJc w:val="left"/>
+      <w:pPr>
+        <w:ind w:left="3360" w:hanging="360"/>
+      </w:pPr>
+    </w:lvl>
+    <w:lvl w:ilvl="4" w:tplc="04090019" w:tentative="1">
+      <w:start w:val="1"/>
+      <w:numFmt w:val="lowerLetter"/>
+      <w:lvlText w:val="%5."/>
+      <w:lvlJc w:val="left"/>
+      <w:pPr>
+        <w:ind w:left="4080" w:hanging="360"/>
+      </w:pPr>
+    </w:lvl>
+    <w:lvl w:ilvl="5" w:tplc="0409001B" w:tentative="1">
+      <w:start w:val="1"/>
+      <w:numFmt w:val="lowerRoman"/>
+      <w:lvlText w:val="%6."/>
+      <w:lvlJc w:val="right"/>
+      <w:pPr>
+        <w:ind w:left="4800" w:hanging="180"/>
+      </w:pPr>
+    </w:lvl>
+    <w:lvl w:ilvl="6" w:tplc="0409000F" w:tentative="1">
+      <w:start w:val="1"/>
+      <w:numFmt w:val="decimal"/>
+      <w:lvlText w:val="%7."/>
+      <w:lvlJc w:val="left"/>
+      <w:pPr>
+        <w:ind w:left="5520" w:hanging="360"/>
+      </w:pPr>
+    </w:lvl>
+    <w:lvl w:ilvl="7" w:tplc="04090019" w:tentative="1">
+      <w:start w:val="1"/>
+      <w:numFmt w:val="lowerLetter"/>
+      <w:lvlText w:val="%8."/>
+      <w:lvlJc w:val="left"/>
+      <w:pPr>
+        <w:ind w:left="6240" w:hanging="360"/>
+      </w:pPr>
+    </w:lvl>
+    <w:lvl w:ilvl="8" w:tplc="0409001B" w:tentative="1">
+      <w:start w:val="1"/>
+      <w:numFmt w:val="lowerRoman"/>
+      <w:lvlText w:val="%9."/>
+      <w:lvlJc w:val="right"/>
+      <w:pPr>
+        <w:ind w:left="6960" w:hanging="180"/>
+      </w:pPr>
+    </w:lvl>
+  </w:abstractNum>
+  <w:abstractNum w:abstractNumId="11" w15:restartNumberingAfterBreak="0">
+    <w:nsid w:val="3D650841"/>
+    <w:multiLevelType w:val="hybridMultilevel"/>
+    <w:tmpl w:val="064AAE00"/>
+    <w:lvl w:ilvl="0" w:tplc="C0340E62">
+      <w:start w:val="1"/>
+      <w:numFmt w:val="decimal"/>
+      <w:lvlText w:val="%1."/>
+      <w:lvlJc w:val="left"/>
+      <w:pPr>
+        <w:ind w:left="1080" w:hanging="360"/>
+      </w:pPr>
+      <w:rPr>
+        <w:rFonts w:hint="default"/>
+      </w:rPr>
+    </w:lvl>
+    <w:lvl w:ilvl="1" w:tplc="04090019" w:tentative="1">
+      <w:start w:val="1"/>
+      <w:numFmt w:val="lowerLetter"/>
+      <w:lvlText w:val="%2."/>
+      <w:lvlJc w:val="left"/>
+      <w:pPr>
+        <w:ind w:left="1800" w:hanging="360"/>
+      </w:pPr>
+    </w:lvl>
+    <w:lvl w:ilvl="2" w:tplc="0409001B" w:tentative="1">
+      <w:start w:val="1"/>
+      <w:numFmt w:val="lowerRoman"/>
+      <w:lvlText w:val="%3."/>
+      <w:lvlJc w:val="right"/>
+      <w:pPr>
+        <w:ind w:left="2520" w:hanging="180"/>
+      </w:pPr>
+    </w:lvl>
+    <w:lvl w:ilvl="3" w:tplc="0409000F" w:tentative="1">
+      <w:start w:val="1"/>
+      <w:numFmt w:val="decimal"/>
+      <w:lvlText w:val="%4."/>
+      <w:lvlJc w:val="left"/>
+      <w:pPr>
+        <w:ind w:left="3240" w:hanging="360"/>
+      </w:pPr>
+    </w:lvl>
+    <w:lvl w:ilvl="4" w:tplc="04090019" w:tentative="1">
+      <w:start w:val="1"/>
+      <w:numFmt w:val="lowerLetter"/>
+      <w:lvlText w:val="%5."/>
+      <w:lvlJc w:val="left"/>
+      <w:pPr>
+        <w:ind w:left="3960" w:hanging="360"/>
+      </w:pPr>
+    </w:lvl>
+    <w:lvl w:ilvl="5" w:tplc="0409001B" w:tentative="1">
+      <w:start w:val="1"/>
+      <w:numFmt w:val="lowerRoman"/>
+      <w:lvlText w:val="%6."/>
+      <w:lvlJc w:val="right"/>
+      <w:pPr>
+        <w:ind w:left="4680" w:hanging="180"/>
+      </w:pPr>
+    </w:lvl>
+    <w:lvl w:ilvl="6" w:tplc="0409000F" w:tentative="1">
+      <w:start w:val="1"/>
+      <w:numFmt w:val="decimal"/>
+      <w:lvlText w:val="%7."/>
+      <w:lvlJc w:val="left"/>
+      <w:pPr>
+        <w:ind w:left="5400" w:hanging="360"/>
+      </w:pPr>
+    </w:lvl>
+    <w:lvl w:ilvl="7" w:tplc="04090019" w:tentative="1">
+      <w:start w:val="1"/>
+      <w:numFmt w:val="lowerLetter"/>
+      <w:lvlText w:val="%8."/>
+      <w:lvlJc w:val="left"/>
+      <w:pPr>
+        <w:ind w:left="6120" w:hanging="360"/>
+      </w:pPr>
+    </w:lvl>
+    <w:lvl w:ilvl="8" w:tplc="0409001B" w:tentative="1">
+      <w:start w:val="1"/>
+      <w:numFmt w:val="lowerRoman"/>
+      <w:lvlText w:val="%9."/>
+      <w:lvlJc w:val="right"/>
+      <w:pPr>
+        <w:ind w:left="6840" w:hanging="180"/>
+      </w:pPr>
+    </w:lvl>
+  </w:abstractNum>
+  <w:abstractNum w:abstractNumId="12" w15:restartNumberingAfterBreak="0">
+    <w:nsid w:val="40B05563"/>
+    <w:multiLevelType w:val="hybridMultilevel"/>
+    <w:tmpl w:val="B880BD9C"/>
+    <w:lvl w:ilvl="0" w:tplc="BF7EBEC2">
+      <w:start w:val="1"/>
+      <w:numFmt w:val="decimal"/>
+      <w:lvlText w:val="%1."/>
+      <w:lvlJc w:val="left"/>
+      <w:pPr>
+        <w:ind w:left="1200" w:hanging="360"/>
+      </w:pPr>
+      <w:rPr>
+        <w:rFonts w:eastAsia="Gabriola" w:hint="default"/>
+      </w:rPr>
+    </w:lvl>
+    <w:lvl w:ilvl="1" w:tplc="04090019" w:tentative="1">
+      <w:start w:val="1"/>
+      <w:numFmt w:val="lowerLetter"/>
+      <w:lvlText w:val="%2."/>
+      <w:lvlJc w:val="left"/>
+      <w:pPr>
+        <w:ind w:left="1920" w:hanging="360"/>
+      </w:pPr>
+    </w:lvl>
+    <w:lvl w:ilvl="2" w:tplc="0409001B" w:tentative="1">
+      <w:start w:val="1"/>
+      <w:numFmt w:val="lowerRoman"/>
+      <w:lvlText w:val="%3."/>
+      <w:lvlJc w:val="right"/>
+      <w:pPr>
+        <w:ind w:left="2640" w:hanging="180"/>
+      </w:pPr>
+    </w:lvl>
+    <w:lvl w:ilvl="3" w:tplc="0409000F" w:tentative="1">
+      <w:start w:val="1"/>
+      <w:numFmt w:val="decimal"/>
+      <w:lvlText w:val="%4."/>
+      <w:lvlJc w:val="left"/>
+      <w:pPr>
+        <w:ind w:left="3360" w:hanging="360"/>
+      </w:pPr>
+    </w:lvl>
+    <w:lvl w:ilvl="4" w:tplc="04090019" w:tentative="1">
+      <w:start w:val="1"/>
+      <w:numFmt w:val="lowerLetter"/>
+      <w:lvlText w:val="%5."/>
+      <w:lvlJc w:val="left"/>
+      <w:pPr>
+        <w:ind w:left="4080" w:hanging="360"/>
+      </w:pPr>
+    </w:lvl>
+    <w:lvl w:ilvl="5" w:tplc="0409001B" w:tentative="1">
+      <w:start w:val="1"/>
+      <w:numFmt w:val="lowerRoman"/>
+      <w:lvlText w:val="%6."/>
+      <w:lvlJc w:val="right"/>
+      <w:pPr>
+        <w:ind w:left="4800" w:hanging="180"/>
+      </w:pPr>
+    </w:lvl>
+    <w:lvl w:ilvl="6" w:tplc="0409000F" w:tentative="1">
+      <w:start w:val="1"/>
+      <w:numFmt w:val="decimal"/>
+      <w:lvlText w:val="%7."/>
+      <w:lvlJc w:val="left"/>
+      <w:pPr>
+        <w:ind w:left="5520" w:hanging="360"/>
+      </w:pPr>
+    </w:lvl>
+    <w:lvl w:ilvl="7" w:tplc="04090019" w:tentative="1">
+      <w:start w:val="1"/>
+      <w:numFmt w:val="lowerLetter"/>
+      <w:lvlText w:val="%8."/>
+      <w:lvlJc w:val="left"/>
+      <w:pPr>
+        <w:ind w:left="6240" w:hanging="360"/>
+      </w:pPr>
+    </w:lvl>
+    <w:lvl w:ilvl="8" w:tplc="0409001B" w:tentative="1">
+      <w:start w:val="1"/>
+      <w:numFmt w:val="lowerRoman"/>
+      <w:lvlText w:val="%9."/>
+      <w:lvlJc w:val="right"/>
+      <w:pPr>
+        <w:ind w:left="6960" w:hanging="180"/>
+      </w:pPr>
+    </w:lvl>
+  </w:abstractNum>
+  <w:abstractNum w:abstractNumId="13" w15:restartNumberingAfterBreak="0">
+    <w:nsid w:val="43932659"/>
+    <w:multiLevelType w:val="hybridMultilevel"/>
+    <w:tmpl w:val="2D28B2C4"/>
+    <w:lvl w:ilvl="0" w:tplc="D41CBC60">
+      <w:start w:val="1"/>
+      <w:numFmt w:val="decimal"/>
+      <w:lvlText w:val="%1."/>
+      <w:lvlJc w:val="left"/>
+      <w:pPr>
+        <w:ind w:left="1200" w:hanging="360"/>
+      </w:pPr>
+      <w:rPr>
+        <w:rFonts w:hint="default"/>
+      </w:rPr>
+    </w:lvl>
+    <w:lvl w:ilvl="1" w:tplc="04090019" w:tentative="1">
+      <w:start w:val="1"/>
+      <w:numFmt w:val="lowerLetter"/>
+      <w:lvlText w:val="%2."/>
+      <w:lvlJc w:val="left"/>
+      <w:pPr>
+        <w:ind w:left="1920" w:hanging="360"/>
+      </w:pPr>
+    </w:lvl>
+    <w:lvl w:ilvl="2" w:tplc="0409001B" w:tentative="1">
+      <w:start w:val="1"/>
+      <w:numFmt w:val="lowerRoman"/>
+      <w:lvlText w:val="%3."/>
+      <w:lvlJc w:val="right"/>
+      <w:pPr>
+        <w:ind w:left="2640" w:hanging="180"/>
+      </w:pPr>
+    </w:lvl>
+    <w:lvl w:ilvl="3" w:tplc="0409000F" w:tentative="1">
+      <w:start w:val="1"/>
+      <w:numFmt w:val="decimal"/>
+      <w:lvlText w:val="%4."/>
+      <w:lvlJc w:val="left"/>
+      <w:pPr>
+        <w:ind w:left="3360" w:hanging="360"/>
+      </w:pPr>
+    </w:lvl>
+    <w:lvl w:ilvl="4" w:tplc="04090019" w:tentative="1">
+      <w:start w:val="1"/>
+      <w:numFmt w:val="lowerLetter"/>
+      <w:lvlText w:val="%5."/>
+      <w:lvlJc w:val="left"/>
+      <w:pPr>
+        <w:ind w:left="4080" w:hanging="360"/>
+      </w:pPr>
+    </w:lvl>
+    <w:lvl w:ilvl="5" w:tplc="0409001B" w:tentative="1">
+      <w:start w:val="1"/>
+      <w:numFmt w:val="lowerRoman"/>
+      <w:lvlText w:val="%6."/>
+      <w:lvlJc w:val="right"/>
+      <w:pPr>
+        <w:ind w:left="4800" w:hanging="180"/>
+      </w:pPr>
+    </w:lvl>
+    <w:lvl w:ilvl="6" w:tplc="0409000F" w:tentative="1">
+      <w:start w:val="1"/>
+      <w:numFmt w:val="decimal"/>
+      <w:lvlText w:val="%7."/>
+      <w:lvlJc w:val="left"/>
+      <w:pPr>
+        <w:ind w:left="5520" w:hanging="360"/>
+      </w:pPr>
+    </w:lvl>
+    <w:lvl w:ilvl="7" w:tplc="04090019" w:tentative="1">
+      <w:start w:val="1"/>
+      <w:numFmt w:val="lowerLetter"/>
+      <w:lvlText w:val="%8."/>
+      <w:lvlJc w:val="left"/>
+      <w:pPr>
+        <w:ind w:left="6240" w:hanging="360"/>
+      </w:pPr>
+    </w:lvl>
+    <w:lvl w:ilvl="8" w:tplc="0409001B" w:tentative="1">
+      <w:start w:val="1"/>
+      <w:numFmt w:val="lowerRoman"/>
+      <w:lvlText w:val="%9."/>
+      <w:lvlJc w:val="right"/>
+      <w:pPr>
+        <w:ind w:left="6960" w:hanging="180"/>
+      </w:pPr>
+    </w:lvl>
+  </w:abstractNum>
   <w:num w:numId="1">
     <w:abstractNumId w:val="3"/>
   </w:num>
@@ -3811,6 +5922,36 @@
   </w:num>
   <w:num w:numId="4">
     <w:abstractNumId w:val="0"/>
+  </w:num>
+  <w:num w:numId="5">
+    <w:abstractNumId w:val="12"/>
+  </w:num>
+  <w:num w:numId="6">
+    <w:abstractNumId w:val="5"/>
+  </w:num>
+  <w:num w:numId="7">
+    <w:abstractNumId w:val="6"/>
+  </w:num>
+  <w:num w:numId="8">
+    <w:abstractNumId w:val="11"/>
+  </w:num>
+  <w:num w:numId="9">
+    <w:abstractNumId w:val="13"/>
+  </w:num>
+  <w:num w:numId="10">
+    <w:abstractNumId w:val="7"/>
+  </w:num>
+  <w:num w:numId="11">
+    <w:abstractNumId w:val="4"/>
+  </w:num>
+  <w:num w:numId="12">
+    <w:abstractNumId w:val="8"/>
+  </w:num>
+  <w:num w:numId="13">
+    <w:abstractNumId w:val="10"/>
+  </w:num>
+  <w:num w:numId="14">
+    <w:abstractNumId w:val="9"/>
   </w:num>
 </w:numbering>
 </file>
@@ -4210,6 +6351,7 @@
   <w:style w:type="character" w:default="1" w:styleId="DefaultParagraphFont">
     <w:name w:val="Default Paragraph Font"/>
     <w:uiPriority w:val="1"/>
+    <w:semiHidden/>
     <w:unhideWhenUsed/>
   </w:style>
   <w:style w:type="table" w:default="1" w:styleId="TableNormal">
@@ -4547,7 +6689,7 @@
 </file>
 
 <file path=customXml/itemProps1.xml><?xml version="1.0" encoding="utf-8"?>
-<ds:datastoreItem xmlns:ds="http://schemas.openxmlformats.org/officeDocument/2006/customXml" ds:itemID="{B0698155-8C7B-4574-A1F7-2CCA407010F5}">
+<ds:datastoreItem xmlns:ds="http://schemas.openxmlformats.org/officeDocument/2006/customXml" ds:itemID="{A24FA67F-82F7-4621-893F-B5A74CEA7446}">
   <ds:schemaRefs>
     <ds:schemaRef ds:uri="http://schemas.openxmlformats.org/officeDocument/2006/bibliography"/>
   </ds:schemaRefs>

</xml_diff>